<commit_message>
Actualización de la carpeta Presentación
</commit_message>
<xml_diff>
--- a/MAXPETS/Documentos/Trimestre I/1. Presentación Proyecto/Sistema de Gestión de Historial Médico para Veterinarias.docx
+++ b/MAXPETS/Documentos/Trimestre I/1. Presentación Proyecto/Sistema de Gestión de Historial Médico para Veterinarias.docx
@@ -1,6 +1,6 @@
 
 <file path=word/document.xml><?xml version="1.0" encoding="utf-8"?>
-<w:document xmlns:wpc="http://schemas.microsoft.com/office/word/2010/wordprocessingCanvas" xmlns:cx="http://schemas.microsoft.com/office/drawing/2014/chartex" xmlns:cx1="http://schemas.microsoft.com/office/drawing/2015/9/8/chartex" xmlns:cx2="http://schemas.microsoft.com/office/drawing/2015/10/21/chartex" xmlns:cx3="http://schemas.microsoft.com/office/drawing/2016/5/9/chartex" xmlns:cx4="http://schemas.microsoft.com/office/drawing/2016/5/10/chartex" xmlns:cx5="http://schemas.microsoft.com/office/drawing/2016/5/11/chartex" xmlns:cx6="http://schemas.microsoft.com/office/drawing/2016/5/12/chartex" xmlns:cx7="http://schemas.microsoft.com/office/drawing/2016/5/13/chartex" xmlns:cx8="http://schemas.microsoft.com/office/drawing/2016/5/14/chartex" xmlns:mc="http://schemas.openxmlformats.org/markup-compatibility/2006" xmlns:aink="http://schemas.microsoft.com/office/drawing/2016/ink" xmlns:am3d="http://schemas.microsoft.com/office/drawing/2017/model3d" xmlns:o="urn:schemas-microsoft-com:office:office" xmlns:r="http://schemas.openxmlformats.org/officeDocument/2006/relationships" xmlns:m="http://schemas.openxmlformats.org/officeDocument/2006/math" xmlns:v="urn:schemas-microsoft-com:vml" xmlns:wp14="http://schemas.microsoft.com/office/word/2010/wordprocessingDrawing" xmlns:wp="http://schemas.openxmlformats.org/drawingml/2006/wordprocessingDrawing" xmlns:w10="urn:schemas-microsoft-com:office:word" xmlns:w="http://schemas.openxmlformats.org/wordprocessingml/2006/main" xmlns:w14="http://schemas.microsoft.com/office/word/2010/wordml" xmlns:w15="http://schemas.microsoft.com/office/word/2012/wordml" xmlns:w16cex="http://schemas.microsoft.com/office/word/2018/wordml/cex" xmlns:w16cid="http://schemas.microsoft.com/office/word/2016/wordml/cid" xmlns:w16="http://schemas.microsoft.com/office/word/2018/wordml" xmlns:w16sdtdh="http://schemas.microsoft.com/office/word/2020/wordml/sdtdatahash" xmlns:w16se="http://schemas.microsoft.com/office/word/2015/wordml/symex" xmlns:wpg="http://schemas.microsoft.com/office/word/2010/wordprocessingGroup" xmlns:wpi="http://schemas.microsoft.com/office/word/2010/wordprocessingInk" xmlns:wne="http://schemas.microsoft.com/office/word/2006/wordml" xmlns:wps="http://schemas.microsoft.com/office/word/2010/wordprocessingShape" mc:Ignorable="w14 w15 w16se w16cid w16 w16cex w16sdtdh wp14">
+<w:document xmlns:wpc="http://schemas.microsoft.com/office/word/2010/wordprocessingCanvas" xmlns:cx="http://schemas.microsoft.com/office/drawing/2014/chartex" xmlns:cx1="http://schemas.microsoft.com/office/drawing/2015/9/8/chartex" xmlns:cx2="http://schemas.microsoft.com/office/drawing/2015/10/21/chartex" xmlns:cx3="http://schemas.microsoft.com/office/drawing/2016/5/9/chartex" xmlns:cx4="http://schemas.microsoft.com/office/drawing/2016/5/10/chartex" xmlns:cx5="http://schemas.microsoft.com/office/drawing/2016/5/11/chartex" xmlns:cx6="http://schemas.microsoft.com/office/drawing/2016/5/12/chartex" xmlns:cx7="http://schemas.microsoft.com/office/drawing/2016/5/13/chartex" xmlns:cx8="http://schemas.microsoft.com/office/drawing/2016/5/14/chartex" xmlns:mc="http://schemas.openxmlformats.org/markup-compatibility/2006" xmlns:aink="http://schemas.microsoft.com/office/drawing/2016/ink" xmlns:am3d="http://schemas.microsoft.com/office/drawing/2017/model3d" xmlns:o="urn:schemas-microsoft-com:office:office" xmlns:oel="http://schemas.microsoft.com/office/2019/extlst" xmlns:r="http://schemas.openxmlformats.org/officeDocument/2006/relationships" xmlns:m="http://schemas.openxmlformats.org/officeDocument/2006/math" xmlns:v="urn:schemas-microsoft-com:vml" xmlns:wp14="http://schemas.microsoft.com/office/word/2010/wordprocessingDrawing" xmlns:wp="http://schemas.openxmlformats.org/drawingml/2006/wordprocessingDrawing" xmlns:w10="urn:schemas-microsoft-com:office:word" xmlns:w="http://schemas.openxmlformats.org/wordprocessingml/2006/main" xmlns:w14="http://schemas.microsoft.com/office/word/2010/wordml" xmlns:w15="http://schemas.microsoft.com/office/word/2012/wordml" xmlns:w16cex="http://schemas.microsoft.com/office/word/2018/wordml/cex" xmlns:w16cid="http://schemas.microsoft.com/office/word/2016/wordml/cid" xmlns:w16="http://schemas.microsoft.com/office/word/2018/wordml" xmlns:w16du="http://schemas.microsoft.com/office/word/2023/wordml/word16du" xmlns:w16sdtdh="http://schemas.microsoft.com/office/word/2020/wordml/sdtdatahash" xmlns:w16se="http://schemas.microsoft.com/office/word/2015/wordml/symex" xmlns:wpg="http://schemas.microsoft.com/office/word/2010/wordprocessingGroup" xmlns:wpi="http://schemas.microsoft.com/office/word/2010/wordprocessingInk" xmlns:wne="http://schemas.microsoft.com/office/word/2006/wordml" xmlns:wps="http://schemas.microsoft.com/office/word/2010/wordprocessingShape" mc:Ignorable="w14 w15 w16se w16cid w16 w16cex w16sdtdh w16du wp14">
   <w:body>
     <w:p>
       <w:pPr>
@@ -18,7 +18,7 @@
           <w:szCs w:val="22"/>
         </w:rPr>
         <w:drawing>
-          <wp:anchor distT="0" distB="0" distL="114300" distR="114300" simplePos="0" relativeHeight="251659264" behindDoc="1" locked="0" layoutInCell="1" allowOverlap="1" wp14:anchorId="3BDD02B0" wp14:editId="2CBE3C99">
+          <wp:anchor distT="0" distB="0" distL="114300" distR="114300" simplePos="0" relativeHeight="251658241" behindDoc="1" locked="0" layoutInCell="1" allowOverlap="1" wp14:anchorId="3BDD02B0" wp14:editId="2CBE3C99">
             <wp:simplePos x="0" y="0"/>
             <wp:positionH relativeFrom="margin">
               <wp:align>left</wp:align>
@@ -403,31 +403,67 @@
         <w:rPr>
           <w:rStyle w:val="normaltextrun"/>
         </w:rPr>
-        <w:t>Andrés</w:t>
+        <w:t>Andr</w:t>
       </w:r>
       <w:r>
         <w:rPr>
           <w:rStyle w:val="normaltextrun"/>
         </w:rPr>
+        <w:t>e</w:t>
+      </w:r>
+      <w:r>
+        <w:rPr>
+          <w:rStyle w:val="normaltextrun"/>
+        </w:rPr>
+        <w:t>s</w:t>
+      </w:r>
+      <w:r>
+        <w:rPr>
+          <w:rStyle w:val="normaltextrun"/>
+        </w:rPr>
         <w:t xml:space="preserve"> </w:t>
       </w:r>
       <w:r>
         <w:rPr>
           <w:rStyle w:val="normaltextrun"/>
         </w:rPr>
-        <w:t>Pérez</w:t>
+        <w:t>P</w:t>
       </w:r>
       <w:r>
         <w:rPr>
           <w:rStyle w:val="normaltextrun"/>
         </w:rPr>
+        <w:t>e</w:t>
+      </w:r>
+      <w:r>
+        <w:rPr>
+          <w:rStyle w:val="normaltextrun"/>
+        </w:rPr>
+        <w:t>rez</w:t>
+      </w:r>
+      <w:r>
+        <w:rPr>
+          <w:rStyle w:val="normaltextrun"/>
+        </w:rPr>
         <w:t xml:space="preserve"> </w:t>
       </w:r>
       <w:r>
         <w:rPr>
           <w:rStyle w:val="normaltextrun"/>
         </w:rPr>
-        <w:t>Méndez</w:t>
+        <w:t>M</w:t>
+      </w:r>
+      <w:r>
+        <w:rPr>
+          <w:rStyle w:val="normaltextrun"/>
+        </w:rPr>
+        <w:t>e</w:t>
+      </w:r>
+      <w:r>
+        <w:rPr>
+          <w:rStyle w:val="normaltextrun"/>
+        </w:rPr>
+        <w:t>ndez</w:t>
       </w:r>
     </w:p>
     <w:p>
@@ -603,7 +639,7 @@
       <w:sdtContent>
         <w:p>
           <w:pPr>
-            <w:pStyle w:val="TtuloTDC"/>
+            <w:pStyle w:val="TOCHeading"/>
             <w:spacing w:line="480" w:lineRule="auto"/>
             <w:ind w:left="0" w:firstLine="0"/>
             <w:rPr>
@@ -626,7 +662,7 @@
         </w:p>
         <w:p>
           <w:pPr>
-            <w:pStyle w:val="TDC1"/>
+            <w:pStyle w:val="TOC1"/>
             <w:tabs>
               <w:tab w:val="right" w:leader="dot" w:pos="9016"/>
             </w:tabs>
@@ -657,10 +693,10 @@
             </w:rPr>
             <w:fldChar w:fldCharType="separate"/>
           </w:r>
-          <w:hyperlink w:anchor="_Toc168785156" w:history="1">
-            <w:r>
-              <w:rPr>
-                <w:rStyle w:val="Hipervnculo"/>
+          <w:hyperlink w:anchor="_Toc169917085" w:history="1">
+            <w:r>
+              <w:rPr>
+                <w:rStyle w:val="Hyperlink"/>
                 <w:noProof/>
               </w:rPr>
               <w:t>Resumen.</w:t>
@@ -684,7 +720,7 @@
                 <w:noProof/>
                 <w:webHidden/>
               </w:rPr>
-              <w:instrText xml:space="preserve"> PAGEREF _Toc168785156 \h </w:instrText>
+              <w:instrText xml:space="preserve"> PAGEREF _Toc169917085 \h </w:instrText>
             </w:r>
             <w:r>
               <w:rPr>
@@ -717,7 +753,7 @@
         </w:p>
         <w:p>
           <w:pPr>
-            <w:pStyle w:val="TDC1"/>
+            <w:pStyle w:val="TOC1"/>
             <w:tabs>
               <w:tab w:val="left" w:pos="1920"/>
               <w:tab w:val="right" w:leader="dot" w:pos="9016"/>
@@ -731,10 +767,10 @@
               <w14:ligatures w14:val="standardContextual"/>
             </w:rPr>
           </w:pPr>
-          <w:hyperlink w:anchor="_Toc168785157" w:history="1">
-            <w:r>
-              <w:rPr>
-                <w:rStyle w:val="Hipervnculo"/>
+          <w:hyperlink w:anchor="_Toc169917086" w:history="1">
+            <w:r>
+              <w:rPr>
+                <w:rStyle w:val="Hyperlink"/>
                 <w:noProof/>
               </w:rPr>
               <w:t>1.</w:t>
@@ -752,7 +788,7 @@
             </w:r>
             <w:r>
               <w:rPr>
-                <w:rStyle w:val="Hipervnculo"/>
+                <w:rStyle w:val="Hyperlink"/>
                 <w:noProof/>
               </w:rPr>
               <w:t>Planteamiento del problema.</w:t>
@@ -776,7 +812,7 @@
                 <w:noProof/>
                 <w:webHidden/>
               </w:rPr>
-              <w:instrText xml:space="preserve"> PAGEREF _Toc168785157 \h </w:instrText>
+              <w:instrText xml:space="preserve"> PAGEREF _Toc169917086 \h </w:instrText>
             </w:r>
             <w:r>
               <w:rPr>
@@ -796,7 +832,7 @@
                 <w:noProof/>
                 <w:webHidden/>
               </w:rPr>
-              <w:t>3</w:t>
+              <w:t>4</w:t>
             </w:r>
             <w:r>
               <w:rPr>
@@ -809,7 +845,7 @@
         </w:p>
         <w:p>
           <w:pPr>
-            <w:pStyle w:val="TDC1"/>
+            <w:pStyle w:val="TOC1"/>
             <w:tabs>
               <w:tab w:val="left" w:pos="1920"/>
               <w:tab w:val="right" w:leader="dot" w:pos="9016"/>
@@ -823,10 +859,10 @@
               <w14:ligatures w14:val="standardContextual"/>
             </w:rPr>
           </w:pPr>
-          <w:hyperlink w:anchor="_Toc168785158" w:history="1">
-            <w:r>
-              <w:rPr>
-                <w:rStyle w:val="Hipervnculo"/>
+          <w:hyperlink w:anchor="_Toc169917087" w:history="1">
+            <w:r>
+              <w:rPr>
+                <w:rStyle w:val="Hyperlink"/>
                 <w:noProof/>
                 <w:lang w:val="es-CO"/>
               </w:rPr>
@@ -845,11 +881,11 @@
             </w:r>
             <w:r>
               <w:rPr>
-                <w:rStyle w:val="Hipervnculo"/>
+                <w:rStyle w:val="Hyperlink"/>
                 <w:noProof/>
                 <w:lang w:val="es-CO"/>
               </w:rPr>
-              <w:t>Justificación del problema.</w:t>
+              <w:t>Pregunta Problemática:</w:t>
             </w:r>
             <w:r>
               <w:rPr>
@@ -870,7 +906,7 @@
                 <w:noProof/>
                 <w:webHidden/>
               </w:rPr>
-              <w:instrText xml:space="preserve"> PAGEREF _Toc168785158 \h </w:instrText>
+              <w:instrText xml:space="preserve"> PAGEREF _Toc169917087 \h </w:instrText>
             </w:r>
             <w:r>
               <w:rPr>
@@ -890,7 +926,7 @@
                 <w:noProof/>
                 <w:webHidden/>
               </w:rPr>
-              <w:t>3</w:t>
+              <w:t>4</w:t>
             </w:r>
             <w:r>
               <w:rPr>
@@ -903,7 +939,7 @@
         </w:p>
         <w:p>
           <w:pPr>
-            <w:pStyle w:val="TDC1"/>
+            <w:pStyle w:val="TOC1"/>
             <w:tabs>
               <w:tab w:val="left" w:pos="1920"/>
               <w:tab w:val="right" w:leader="dot" w:pos="9016"/>
@@ -917,10 +953,10 @@
               <w14:ligatures w14:val="standardContextual"/>
             </w:rPr>
           </w:pPr>
-          <w:hyperlink w:anchor="_Toc168785159" w:history="1">
-            <w:r>
-              <w:rPr>
-                <w:rStyle w:val="Hipervnculo"/>
+          <w:hyperlink w:anchor="_Toc169917088" w:history="1">
+            <w:r>
+              <w:rPr>
+                <w:rStyle w:val="Hyperlink"/>
                 <w:noProof/>
                 <w:lang w:val="es-CO"/>
               </w:rPr>
@@ -939,11 +975,11 @@
             </w:r>
             <w:r>
               <w:rPr>
-                <w:rStyle w:val="Hipervnculo"/>
+                <w:rStyle w:val="Hyperlink"/>
                 <w:noProof/>
                 <w:lang w:val="es-CO"/>
               </w:rPr>
-              <w:t>Marco teórico y estado del arte.</w:t>
+              <w:t>Justificación del problema.</w:t>
             </w:r>
             <w:r>
               <w:rPr>
@@ -964,7 +1000,7 @@
                 <w:noProof/>
                 <w:webHidden/>
               </w:rPr>
-              <w:instrText xml:space="preserve"> PAGEREF _Toc168785159 \h </w:instrText>
+              <w:instrText xml:space="preserve"> PAGEREF _Toc169917088 \h </w:instrText>
             </w:r>
             <w:r>
               <w:rPr>
@@ -997,7 +1033,7 @@
         </w:p>
         <w:p>
           <w:pPr>
-            <w:pStyle w:val="TDC1"/>
+            <w:pStyle w:val="TOC1"/>
             <w:tabs>
               <w:tab w:val="left" w:pos="1920"/>
               <w:tab w:val="right" w:leader="dot" w:pos="9016"/>
@@ -1011,10 +1047,10 @@
               <w14:ligatures w14:val="standardContextual"/>
             </w:rPr>
           </w:pPr>
-          <w:hyperlink w:anchor="_Toc168785160" w:history="1">
-            <w:r>
-              <w:rPr>
-                <w:rStyle w:val="Hipervnculo"/>
+          <w:hyperlink w:anchor="_Toc169917089" w:history="1">
+            <w:r>
+              <w:rPr>
+                <w:rStyle w:val="Hyperlink"/>
                 <w:noProof/>
                 <w:lang w:val="es-CO"/>
               </w:rPr>
@@ -1033,11 +1069,11 @@
             </w:r>
             <w:r>
               <w:rPr>
-                <w:rStyle w:val="Hipervnculo"/>
+                <w:rStyle w:val="Hyperlink"/>
                 <w:noProof/>
                 <w:lang w:val="es-CO"/>
               </w:rPr>
-              <w:t>Objetivos del proyecto.</w:t>
+              <w:t>Marco teórico y estado del arte.</w:t>
             </w:r>
             <w:r>
               <w:rPr>
@@ -1058,7 +1094,13 @@
                 <w:noProof/>
                 <w:webHidden/>
               </w:rPr>
-              <w:instrText xml:space="preserve"> PAGEREF _Toc168785160 \h </w:instrText>
+              <w:instrText xml:space="preserve"> PAGEREF _Toc169917089 \h </w:instrText>
+            </w:r>
+            <w:r>
+              <w:rPr>
+                <w:noProof/>
+                <w:webHidden/>
+              </w:rPr>
             </w:r>
             <w:r>
               <w:rPr>
@@ -1069,12 +1111,10 @@
             </w:r>
             <w:r>
               <w:rPr>
-                <w:b/>
-                <w:bCs/>
-                <w:noProof/>
-                <w:webHidden/>
-              </w:rPr>
-              <w:t>¡Error! Marcador no definido.</w:t>
+                <w:noProof/>
+                <w:webHidden/>
+              </w:rPr>
+              <w:t>5</w:t>
             </w:r>
             <w:r>
               <w:rPr>
@@ -1087,151 +1127,7 @@
         </w:p>
         <w:p>
           <w:pPr>
-            <w:pStyle w:val="TDC2"/>
-            <w:tabs>
-              <w:tab w:val="right" w:leader="dot" w:pos="9016"/>
-            </w:tabs>
-            <w:rPr>
-              <w:rFonts w:asciiTheme="minorHAnsi" w:eastAsiaTheme="minorEastAsia" w:hAnsiTheme="minorHAnsi"/>
-              <w:noProof/>
-              <w:kern w:val="2"/>
-              <w:sz w:val="24"/>
-              <w:lang w:val="es-CO" w:eastAsia="es-CO"/>
-              <w14:ligatures w14:val="standardContextual"/>
-            </w:rPr>
-          </w:pPr>
-          <w:hyperlink w:anchor="_Toc168785161" w:history="1">
-            <w:r>
-              <w:rPr>
-                <w:rStyle w:val="Hipervnculo"/>
-                <w:noProof/>
-                <w:lang w:val="es-CO"/>
-              </w:rPr>
-              <w:t>Objetivo general:</w:t>
-            </w:r>
-            <w:r>
-              <w:rPr>
-                <w:noProof/>
-                <w:webHidden/>
-              </w:rPr>
-              <w:tab/>
-            </w:r>
-            <w:r>
-              <w:rPr>
-                <w:noProof/>
-                <w:webHidden/>
-              </w:rPr>
-              <w:fldChar w:fldCharType="begin"/>
-            </w:r>
-            <w:r>
-              <w:rPr>
-                <w:noProof/>
-                <w:webHidden/>
-              </w:rPr>
-              <w:instrText xml:space="preserve"> PAGEREF _Toc168785161 \h </w:instrText>
-            </w:r>
-            <w:r>
-              <w:rPr>
-                <w:noProof/>
-                <w:webHidden/>
-              </w:rPr>
-              <w:fldChar w:fldCharType="separate"/>
-            </w:r>
-            <w:r>
-              <w:rPr>
-                <w:b/>
-                <w:bCs/>
-                <w:noProof/>
-                <w:webHidden/>
-              </w:rPr>
-              <w:t>¡Error! Marcador no definido.</w:t>
-            </w:r>
-            <w:r>
-              <w:rPr>
-                <w:noProof/>
-                <w:webHidden/>
-              </w:rPr>
-              <w:fldChar w:fldCharType="end"/>
-            </w:r>
-          </w:hyperlink>
-        </w:p>
-        <w:p>
-          <w:pPr>
-            <w:pStyle w:val="TDC2"/>
-            <w:tabs>
-              <w:tab w:val="right" w:leader="dot" w:pos="9016"/>
-            </w:tabs>
-            <w:rPr>
-              <w:rFonts w:asciiTheme="minorHAnsi" w:eastAsiaTheme="minorEastAsia" w:hAnsiTheme="minorHAnsi"/>
-              <w:noProof/>
-              <w:kern w:val="2"/>
-              <w:sz w:val="24"/>
-              <w:lang w:val="es-CO" w:eastAsia="es-CO"/>
-              <w14:ligatures w14:val="standardContextual"/>
-            </w:rPr>
-          </w:pPr>
-          <w:hyperlink w:anchor="_Toc168785162" w:history="1">
-            <w:r>
-              <w:rPr>
-                <w:rStyle w:val="Hipervnculo"/>
-                <w:noProof/>
-                <w:lang w:val="es-CO"/>
-              </w:rPr>
-              <w:t>Objetivos específicos:</w:t>
-            </w:r>
-            <w:r>
-              <w:rPr>
-                <w:noProof/>
-                <w:webHidden/>
-              </w:rPr>
-              <w:tab/>
-            </w:r>
-            <w:r>
-              <w:rPr>
-                <w:noProof/>
-                <w:webHidden/>
-              </w:rPr>
-              <w:fldChar w:fldCharType="begin"/>
-            </w:r>
-            <w:r>
-              <w:rPr>
-                <w:noProof/>
-                <w:webHidden/>
-              </w:rPr>
-              <w:instrText xml:space="preserve"> PAGEREF _Toc168785162 \h </w:instrText>
-            </w:r>
-            <w:r>
-              <w:rPr>
-                <w:noProof/>
-                <w:webHidden/>
-              </w:rPr>
-            </w:r>
-            <w:r>
-              <w:rPr>
-                <w:noProof/>
-                <w:webHidden/>
-              </w:rPr>
-              <w:fldChar w:fldCharType="separate"/>
-            </w:r>
-            <w:r>
-              <w:rPr>
-                <w:noProof/>
-                <w:webHidden/>
-              </w:rPr>
-              <w:t>5</w:t>
-            </w:r>
-            <w:r>
-              <w:rPr>
-                <w:noProof/>
-                <w:webHidden/>
-              </w:rPr>
-              <w:fldChar w:fldCharType="end"/>
-            </w:r>
-          </w:hyperlink>
-        </w:p>
-        <w:p>
-          <w:pPr>
-            <w:pStyle w:val="TDC1"/>
+            <w:pStyle w:val="TOC1"/>
             <w:tabs>
               <w:tab w:val="left" w:pos="1920"/>
               <w:tab w:val="right" w:leader="dot" w:pos="9016"/>
@@ -1245,11 +1141,12 @@
               <w14:ligatures w14:val="standardContextual"/>
             </w:rPr>
           </w:pPr>
-          <w:hyperlink w:anchor="_Toc168785163" w:history="1">
-            <w:r>
-              <w:rPr>
-                <w:rStyle w:val="Hipervnculo"/>
-                <w:noProof/>
+          <w:hyperlink w:anchor="_Toc169917090" w:history="1">
+            <w:r>
+              <w:rPr>
+                <w:rStyle w:val="Hyperlink"/>
+                <w:noProof/>
+                <w:lang w:val="es-CO"/>
               </w:rPr>
               <w:t>5.</w:t>
             </w:r>
@@ -1266,10 +1163,11 @@
             </w:r>
             <w:r>
               <w:rPr>
-                <w:rStyle w:val="Hipervnculo"/>
-                <w:noProof/>
-              </w:rPr>
-              <w:t>Alcance del proyecto.</w:t>
+                <w:rStyle w:val="Hyperlink"/>
+                <w:noProof/>
+                <w:lang w:val="es-CO"/>
+              </w:rPr>
+              <w:t>Objetivos:</w:t>
             </w:r>
             <w:r>
               <w:rPr>
@@ -1290,7 +1188,7 @@
                 <w:noProof/>
                 <w:webHidden/>
               </w:rPr>
-              <w:instrText xml:space="preserve"> PAGEREF _Toc168785163 \h </w:instrText>
+              <w:instrText xml:space="preserve"> PAGEREF _Toc169917090 \h </w:instrText>
             </w:r>
             <w:r>
               <w:rPr>
@@ -1310,7 +1208,7 @@
                 <w:noProof/>
                 <w:webHidden/>
               </w:rPr>
-              <w:t>7</w:t>
+              <w:t>6</w:t>
             </w:r>
             <w:r>
               <w:rPr>
@@ -1323,7 +1221,154 @@
         </w:p>
         <w:p>
           <w:pPr>
-            <w:pStyle w:val="TDC1"/>
+            <w:pStyle w:val="TOC2"/>
+            <w:tabs>
+              <w:tab w:val="right" w:leader="dot" w:pos="9016"/>
+            </w:tabs>
+            <w:rPr>
+              <w:rFonts w:asciiTheme="minorHAnsi" w:eastAsiaTheme="minorEastAsia" w:hAnsiTheme="minorHAnsi"/>
+              <w:noProof/>
+              <w:kern w:val="2"/>
+              <w:sz w:val="24"/>
+              <w:lang w:val="es-CO" w:eastAsia="es-CO"/>
+              <w14:ligatures w14:val="standardContextual"/>
+            </w:rPr>
+          </w:pPr>
+          <w:hyperlink w:anchor="_Toc169917091" w:history="1">
+            <w:r>
+              <w:rPr>
+                <w:rStyle w:val="Hyperlink"/>
+                <w:noProof/>
+                <w:lang w:val="es-CO"/>
+              </w:rPr>
+              <w:t>Objetivo general:</w:t>
+            </w:r>
+            <w:r>
+              <w:rPr>
+                <w:noProof/>
+                <w:webHidden/>
+              </w:rPr>
+              <w:tab/>
+            </w:r>
+            <w:r>
+              <w:rPr>
+                <w:noProof/>
+                <w:webHidden/>
+              </w:rPr>
+              <w:fldChar w:fldCharType="begin"/>
+            </w:r>
+            <w:r>
+              <w:rPr>
+                <w:noProof/>
+                <w:webHidden/>
+              </w:rPr>
+              <w:instrText xml:space="preserve"> PAGEREF _Toc169917091 \h </w:instrText>
+            </w:r>
+            <w:r>
+              <w:rPr>
+                <w:noProof/>
+                <w:webHidden/>
+              </w:rPr>
+            </w:r>
+            <w:r>
+              <w:rPr>
+                <w:noProof/>
+                <w:webHidden/>
+              </w:rPr>
+              <w:fldChar w:fldCharType="separate"/>
+            </w:r>
+            <w:r>
+              <w:rPr>
+                <w:noProof/>
+                <w:webHidden/>
+              </w:rPr>
+              <w:t>6</w:t>
+            </w:r>
+            <w:r>
+              <w:rPr>
+                <w:noProof/>
+                <w:webHidden/>
+              </w:rPr>
+              <w:fldChar w:fldCharType="end"/>
+            </w:r>
+          </w:hyperlink>
+        </w:p>
+        <w:p>
+          <w:pPr>
+            <w:pStyle w:val="TOC2"/>
+            <w:tabs>
+              <w:tab w:val="right" w:leader="dot" w:pos="9016"/>
+            </w:tabs>
+            <w:rPr>
+              <w:rFonts w:asciiTheme="minorHAnsi" w:eastAsiaTheme="minorEastAsia" w:hAnsiTheme="minorHAnsi"/>
+              <w:noProof/>
+              <w:kern w:val="2"/>
+              <w:sz w:val="24"/>
+              <w:lang w:val="es-CO" w:eastAsia="es-CO"/>
+              <w14:ligatures w14:val="standardContextual"/>
+            </w:rPr>
+          </w:pPr>
+          <w:hyperlink w:anchor="_Toc169917092" w:history="1">
+            <w:r>
+              <w:rPr>
+                <w:rStyle w:val="Hyperlink"/>
+                <w:noProof/>
+              </w:rPr>
+              <w:t>Objetivos específicos:</w:t>
+            </w:r>
+            <w:r>
+              <w:rPr>
+                <w:noProof/>
+                <w:webHidden/>
+              </w:rPr>
+              <w:tab/>
+            </w:r>
+            <w:r>
+              <w:rPr>
+                <w:noProof/>
+                <w:webHidden/>
+              </w:rPr>
+              <w:fldChar w:fldCharType="begin"/>
+            </w:r>
+            <w:r>
+              <w:rPr>
+                <w:noProof/>
+                <w:webHidden/>
+              </w:rPr>
+              <w:instrText xml:space="preserve"> PAGEREF _Toc169917092 \h </w:instrText>
+            </w:r>
+            <w:r>
+              <w:rPr>
+                <w:noProof/>
+                <w:webHidden/>
+              </w:rPr>
+            </w:r>
+            <w:r>
+              <w:rPr>
+                <w:noProof/>
+                <w:webHidden/>
+              </w:rPr>
+              <w:fldChar w:fldCharType="separate"/>
+            </w:r>
+            <w:r>
+              <w:rPr>
+                <w:noProof/>
+                <w:webHidden/>
+              </w:rPr>
+              <w:t>6</w:t>
+            </w:r>
+            <w:r>
+              <w:rPr>
+                <w:noProof/>
+                <w:webHidden/>
+              </w:rPr>
+              <w:fldChar w:fldCharType="end"/>
+            </w:r>
+          </w:hyperlink>
+        </w:p>
+        <w:p>
+          <w:pPr>
+            <w:pStyle w:val="TOC1"/>
             <w:tabs>
               <w:tab w:val="left" w:pos="1920"/>
               <w:tab w:val="right" w:leader="dot" w:pos="9016"/>
@@ -1337,10 +1382,10 @@
               <w14:ligatures w14:val="standardContextual"/>
             </w:rPr>
           </w:pPr>
-          <w:hyperlink w:anchor="_Toc168785164" w:history="1">
-            <w:r>
-              <w:rPr>
-                <w:rStyle w:val="Hipervnculo"/>
+          <w:hyperlink w:anchor="_Toc169917093" w:history="1">
+            <w:r>
+              <w:rPr>
+                <w:rStyle w:val="Hyperlink"/>
                 <w:noProof/>
               </w:rPr>
               <w:t>6.</w:t>
@@ -1358,10 +1403,10 @@
             </w:r>
             <w:r>
               <w:rPr>
-                <w:rStyle w:val="Hipervnculo"/>
-                <w:noProof/>
-              </w:rPr>
-              <w:t>Metodología propuesta.</w:t>
+                <w:rStyle w:val="Hyperlink"/>
+                <w:noProof/>
+              </w:rPr>
+              <w:t>Alcance del proyecto.</w:t>
             </w:r>
             <w:r>
               <w:rPr>
@@ -1382,7 +1427,13 @@
                 <w:noProof/>
                 <w:webHidden/>
               </w:rPr>
-              <w:instrText xml:space="preserve"> PAGEREF _Toc168785164 \h </w:instrText>
+              <w:instrText xml:space="preserve"> PAGEREF _Toc169917093 \h </w:instrText>
+            </w:r>
+            <w:r>
+              <w:rPr>
+                <w:noProof/>
+                <w:webHidden/>
+              </w:rPr>
             </w:r>
             <w:r>
               <w:rPr>
@@ -1393,630 +1444,10 @@
             </w:r>
             <w:r>
               <w:rPr>
-                <w:b/>
-                <w:bCs/>
-                <w:noProof/>
-                <w:webHidden/>
-              </w:rPr>
-              <w:t>¡Error! Marcador no definido.</w:t>
-            </w:r>
-            <w:r>
-              <w:rPr>
-                <w:noProof/>
-                <w:webHidden/>
-              </w:rPr>
-              <w:fldChar w:fldCharType="end"/>
-            </w:r>
-          </w:hyperlink>
-        </w:p>
-        <w:p>
-          <w:pPr>
-            <w:pStyle w:val="TDC1"/>
-            <w:tabs>
-              <w:tab w:val="left" w:pos="1920"/>
-              <w:tab w:val="right" w:leader="dot" w:pos="9016"/>
-            </w:tabs>
-            <w:rPr>
-              <w:rFonts w:asciiTheme="minorHAnsi" w:eastAsiaTheme="minorEastAsia" w:hAnsiTheme="minorHAnsi"/>
-              <w:noProof/>
-              <w:kern w:val="2"/>
-              <w:sz w:val="24"/>
-              <w:lang w:val="es-CO" w:eastAsia="es-CO"/>
-              <w14:ligatures w14:val="standardContextual"/>
-            </w:rPr>
-          </w:pPr>
-          <w:hyperlink w:anchor="_Toc168785165" w:history="1">
-            <w:r>
-              <w:rPr>
-                <w:rStyle w:val="Hipervnculo"/>
-                <w:noProof/>
-              </w:rPr>
-              <w:t>7.</w:t>
-            </w:r>
-            <w:r>
-              <w:rPr>
-                <w:rFonts w:asciiTheme="minorHAnsi" w:eastAsiaTheme="minorEastAsia" w:hAnsiTheme="minorHAnsi"/>
-                <w:noProof/>
-                <w:kern w:val="2"/>
-                <w:sz w:val="24"/>
-                <w:lang w:val="es-CO" w:eastAsia="es-CO"/>
-                <w14:ligatures w14:val="standardContextual"/>
-              </w:rPr>
-              <w:tab/>
-            </w:r>
-            <w:r>
-              <w:rPr>
-                <w:rStyle w:val="Hipervnculo"/>
-                <w:noProof/>
-              </w:rPr>
-              <w:t>Área de aplicación del producto resultado del proyecto.</w:t>
-            </w:r>
-            <w:r>
-              <w:rPr>
-                <w:noProof/>
-                <w:webHidden/>
-              </w:rPr>
-              <w:tab/>
-            </w:r>
-            <w:r>
-              <w:rPr>
-                <w:noProof/>
-                <w:webHidden/>
-              </w:rPr>
-              <w:fldChar w:fldCharType="begin"/>
-            </w:r>
-            <w:r>
-              <w:rPr>
-                <w:noProof/>
-                <w:webHidden/>
-              </w:rPr>
-              <w:instrText xml:space="preserve"> PAGEREF _Toc168785165 \h </w:instrText>
-            </w:r>
-            <w:r>
-              <w:rPr>
-                <w:noProof/>
-                <w:webHidden/>
-              </w:rPr>
-              <w:fldChar w:fldCharType="separate"/>
-            </w:r>
-            <w:r>
-              <w:rPr>
-                <w:b/>
-                <w:bCs/>
-                <w:noProof/>
-                <w:webHidden/>
-              </w:rPr>
-              <w:t>¡Error! Marcador no definido.</w:t>
-            </w:r>
-            <w:r>
-              <w:rPr>
-                <w:noProof/>
-                <w:webHidden/>
-              </w:rPr>
-              <w:fldChar w:fldCharType="end"/>
-            </w:r>
-          </w:hyperlink>
-        </w:p>
-        <w:p>
-          <w:pPr>
-            <w:pStyle w:val="TDC1"/>
-            <w:tabs>
-              <w:tab w:val="left" w:pos="1920"/>
-              <w:tab w:val="right" w:leader="dot" w:pos="9016"/>
-            </w:tabs>
-            <w:rPr>
-              <w:rFonts w:asciiTheme="minorHAnsi" w:eastAsiaTheme="minorEastAsia" w:hAnsiTheme="minorHAnsi"/>
-              <w:noProof/>
-              <w:kern w:val="2"/>
-              <w:sz w:val="24"/>
-              <w:lang w:val="es-CO" w:eastAsia="es-CO"/>
-              <w14:ligatures w14:val="standardContextual"/>
-            </w:rPr>
-          </w:pPr>
-          <w:hyperlink w:anchor="_Toc168785166" w:history="1">
-            <w:r>
-              <w:rPr>
-                <w:rStyle w:val="Hipervnculo"/>
-                <w:noProof/>
-              </w:rPr>
-              <w:t>8.</w:t>
-            </w:r>
-            <w:r>
-              <w:rPr>
-                <w:rFonts w:asciiTheme="minorHAnsi" w:eastAsiaTheme="minorEastAsia" w:hAnsiTheme="minorHAnsi"/>
-                <w:noProof/>
-                <w:kern w:val="2"/>
-                <w:sz w:val="24"/>
-                <w:lang w:val="es-CO" w:eastAsia="es-CO"/>
-                <w14:ligatures w14:val="standardContextual"/>
-              </w:rPr>
-              <w:tab/>
-            </w:r>
-            <w:r>
-              <w:rPr>
-                <w:rStyle w:val="Hipervnculo"/>
-                <w:noProof/>
-              </w:rPr>
-              <w:t>Usuarios potenciales directos e indirectos de los resultados de la investigación.</w:t>
-            </w:r>
-            <w:r>
-              <w:rPr>
-                <w:noProof/>
-                <w:webHidden/>
-              </w:rPr>
-              <w:tab/>
-            </w:r>
-            <w:r>
-              <w:rPr>
-                <w:noProof/>
-                <w:webHidden/>
-              </w:rPr>
-              <w:fldChar w:fldCharType="begin"/>
-            </w:r>
-            <w:r>
-              <w:rPr>
-                <w:noProof/>
-                <w:webHidden/>
-              </w:rPr>
-              <w:instrText xml:space="preserve"> PAGEREF _Toc168785166 \h </w:instrText>
-            </w:r>
-            <w:r>
-              <w:rPr>
-                <w:noProof/>
-                <w:webHidden/>
-              </w:rPr>
-              <w:fldChar w:fldCharType="separate"/>
-            </w:r>
-            <w:r>
-              <w:rPr>
-                <w:b/>
-                <w:bCs/>
-                <w:noProof/>
-                <w:webHidden/>
-              </w:rPr>
-              <w:t>¡Error! Marcador no definido.</w:t>
-            </w:r>
-            <w:r>
-              <w:rPr>
-                <w:noProof/>
-                <w:webHidden/>
-              </w:rPr>
-              <w:fldChar w:fldCharType="end"/>
-            </w:r>
-          </w:hyperlink>
-        </w:p>
-        <w:p>
-          <w:pPr>
-            <w:pStyle w:val="TDC1"/>
-            <w:tabs>
-              <w:tab w:val="left" w:pos="1920"/>
-              <w:tab w:val="right" w:leader="dot" w:pos="9016"/>
-            </w:tabs>
-            <w:rPr>
-              <w:rFonts w:asciiTheme="minorHAnsi" w:eastAsiaTheme="minorEastAsia" w:hAnsiTheme="minorHAnsi"/>
-              <w:noProof/>
-              <w:kern w:val="2"/>
-              <w:sz w:val="24"/>
-              <w:lang w:val="es-CO" w:eastAsia="es-CO"/>
-              <w14:ligatures w14:val="standardContextual"/>
-            </w:rPr>
-          </w:pPr>
-          <w:hyperlink w:anchor="_Toc168785167" w:history="1">
-            <w:r>
-              <w:rPr>
-                <w:rStyle w:val="Hipervnculo"/>
-                <w:noProof/>
-              </w:rPr>
-              <w:t>9.</w:t>
-            </w:r>
-            <w:r>
-              <w:rPr>
-                <w:rFonts w:asciiTheme="minorHAnsi" w:eastAsiaTheme="minorEastAsia" w:hAnsiTheme="minorHAnsi"/>
-                <w:noProof/>
-                <w:kern w:val="2"/>
-                <w:sz w:val="24"/>
-                <w:lang w:val="es-CO" w:eastAsia="es-CO"/>
-                <w14:ligatures w14:val="standardContextual"/>
-              </w:rPr>
-              <w:tab/>
-            </w:r>
-            <w:r>
-              <w:rPr>
-                <w:rStyle w:val="Hipervnculo"/>
-                <w:noProof/>
-              </w:rPr>
-              <w:t>Cronograma Estimado.</w:t>
-            </w:r>
-            <w:r>
-              <w:rPr>
-                <w:noProof/>
-                <w:webHidden/>
-              </w:rPr>
-              <w:tab/>
-            </w:r>
-            <w:r>
-              <w:rPr>
-                <w:noProof/>
-                <w:webHidden/>
-              </w:rPr>
-              <w:fldChar w:fldCharType="begin"/>
-            </w:r>
-            <w:r>
-              <w:rPr>
-                <w:noProof/>
-                <w:webHidden/>
-              </w:rPr>
-              <w:instrText xml:space="preserve"> PAGEREF _Toc168785167 \h </w:instrText>
-            </w:r>
-            <w:r>
-              <w:rPr>
-                <w:noProof/>
-                <w:webHidden/>
-              </w:rPr>
-              <w:fldChar w:fldCharType="separate"/>
-            </w:r>
-            <w:r>
-              <w:rPr>
-                <w:b/>
-                <w:bCs/>
-                <w:noProof/>
-                <w:webHidden/>
-              </w:rPr>
-              <w:t>¡Error! Marcador no definido.</w:t>
-            </w:r>
-            <w:r>
-              <w:rPr>
-                <w:noProof/>
-                <w:webHidden/>
-              </w:rPr>
-              <w:fldChar w:fldCharType="end"/>
-            </w:r>
-          </w:hyperlink>
-        </w:p>
-        <w:p>
-          <w:pPr>
-            <w:pStyle w:val="TDC1"/>
-            <w:tabs>
-              <w:tab w:val="left" w:pos="1944"/>
-              <w:tab w:val="right" w:leader="dot" w:pos="9016"/>
-            </w:tabs>
-            <w:rPr>
-              <w:rFonts w:asciiTheme="minorHAnsi" w:eastAsiaTheme="minorEastAsia" w:hAnsiTheme="minorHAnsi"/>
-              <w:noProof/>
-              <w:kern w:val="2"/>
-              <w:sz w:val="24"/>
-              <w:lang w:val="es-CO" w:eastAsia="es-CO"/>
-              <w14:ligatures w14:val="standardContextual"/>
-            </w:rPr>
-          </w:pPr>
-          <w:hyperlink w:anchor="_Toc168785168" w:history="1">
-            <w:r>
-              <w:rPr>
-                <w:rStyle w:val="Hipervnculo"/>
-                <w:noProof/>
-              </w:rPr>
-              <w:t>10.</w:t>
-            </w:r>
-            <w:r>
-              <w:rPr>
-                <w:rFonts w:asciiTheme="minorHAnsi" w:eastAsiaTheme="minorEastAsia" w:hAnsiTheme="minorHAnsi"/>
-                <w:noProof/>
-                <w:kern w:val="2"/>
-                <w:sz w:val="24"/>
-                <w:lang w:val="es-CO" w:eastAsia="es-CO"/>
-                <w14:ligatures w14:val="standardContextual"/>
-              </w:rPr>
-              <w:tab/>
-            </w:r>
-            <w:r>
-              <w:rPr>
-                <w:rStyle w:val="Hipervnculo"/>
-                <w:noProof/>
-              </w:rPr>
-              <w:t>Herramientas de software estimadas a utilizar.</w:t>
-            </w:r>
-            <w:r>
-              <w:rPr>
-                <w:noProof/>
-                <w:webHidden/>
-              </w:rPr>
-              <w:tab/>
-            </w:r>
-            <w:r>
-              <w:rPr>
-                <w:noProof/>
-                <w:webHidden/>
-              </w:rPr>
-              <w:fldChar w:fldCharType="begin"/>
-            </w:r>
-            <w:r>
-              <w:rPr>
-                <w:noProof/>
-                <w:webHidden/>
-              </w:rPr>
-              <w:instrText xml:space="preserve"> PAGEREF _Toc168785168 \h </w:instrText>
-            </w:r>
-            <w:r>
-              <w:rPr>
-                <w:noProof/>
-                <w:webHidden/>
-              </w:rPr>
-              <w:fldChar w:fldCharType="separate"/>
-            </w:r>
-            <w:r>
-              <w:rPr>
-                <w:b/>
-                <w:bCs/>
-                <w:noProof/>
-                <w:webHidden/>
-              </w:rPr>
-              <w:t>¡Error! Marcador no definido.</w:t>
-            </w:r>
-            <w:r>
-              <w:rPr>
-                <w:noProof/>
-                <w:webHidden/>
-              </w:rPr>
-              <w:fldChar w:fldCharType="end"/>
-            </w:r>
-          </w:hyperlink>
-        </w:p>
-        <w:p>
-          <w:pPr>
-            <w:pStyle w:val="TDC1"/>
-            <w:tabs>
-              <w:tab w:val="left" w:pos="1944"/>
-              <w:tab w:val="right" w:leader="dot" w:pos="9016"/>
-            </w:tabs>
-            <w:rPr>
-              <w:rFonts w:asciiTheme="minorHAnsi" w:eastAsiaTheme="minorEastAsia" w:hAnsiTheme="minorHAnsi"/>
-              <w:noProof/>
-              <w:kern w:val="2"/>
-              <w:sz w:val="24"/>
-              <w:lang w:val="es-CO" w:eastAsia="es-CO"/>
-              <w14:ligatures w14:val="standardContextual"/>
-            </w:rPr>
-          </w:pPr>
-          <w:hyperlink w:anchor="_Toc168785169" w:history="1">
-            <w:r>
-              <w:rPr>
-                <w:rStyle w:val="Hipervnculo"/>
-                <w:noProof/>
-              </w:rPr>
-              <w:t>11.</w:t>
-            </w:r>
-            <w:r>
-              <w:rPr>
-                <w:rFonts w:asciiTheme="minorHAnsi" w:eastAsiaTheme="minorEastAsia" w:hAnsiTheme="minorHAnsi"/>
-                <w:noProof/>
-                <w:kern w:val="2"/>
-                <w:sz w:val="24"/>
-                <w:lang w:val="es-CO" w:eastAsia="es-CO"/>
-                <w14:ligatures w14:val="standardContextual"/>
-              </w:rPr>
-              <w:tab/>
-            </w:r>
-            <w:r>
-              <w:rPr>
-                <w:rStyle w:val="Hipervnculo"/>
-                <w:noProof/>
-              </w:rPr>
-              <w:t>Bibliografía.</w:t>
-            </w:r>
-            <w:r>
-              <w:rPr>
-                <w:noProof/>
-                <w:webHidden/>
-              </w:rPr>
-              <w:tab/>
-            </w:r>
-            <w:r>
-              <w:rPr>
-                <w:noProof/>
-                <w:webHidden/>
-              </w:rPr>
-              <w:fldChar w:fldCharType="begin"/>
-            </w:r>
-            <w:r>
-              <w:rPr>
-                <w:noProof/>
-                <w:webHidden/>
-              </w:rPr>
-              <w:instrText xml:space="preserve"> PAGEREF _Toc168785169 \h </w:instrText>
-            </w:r>
-            <w:r>
-              <w:rPr>
-                <w:noProof/>
-                <w:webHidden/>
-              </w:rPr>
-              <w:fldChar w:fldCharType="separate"/>
-            </w:r>
-            <w:r>
-              <w:rPr>
-                <w:b/>
-                <w:bCs/>
-                <w:noProof/>
-                <w:webHidden/>
-              </w:rPr>
-              <w:t>¡Error! Marcador no definido.</w:t>
-            </w:r>
-            <w:r>
-              <w:rPr>
-                <w:noProof/>
-                <w:webHidden/>
-              </w:rPr>
-              <w:fldChar w:fldCharType="end"/>
-            </w:r>
-          </w:hyperlink>
-        </w:p>
-        <w:p>
-          <w:pPr>
-            <w:pStyle w:val="TDC1"/>
-            <w:tabs>
-              <w:tab w:val="left" w:pos="1944"/>
-              <w:tab w:val="right" w:leader="dot" w:pos="9016"/>
-            </w:tabs>
-            <w:rPr>
-              <w:rFonts w:asciiTheme="minorHAnsi" w:eastAsiaTheme="minorEastAsia" w:hAnsiTheme="minorHAnsi"/>
-              <w:noProof/>
-              <w:kern w:val="2"/>
-              <w:sz w:val="24"/>
-              <w:lang w:val="es-CO" w:eastAsia="es-CO"/>
-              <w14:ligatures w14:val="standardContextual"/>
-            </w:rPr>
-          </w:pPr>
-          <w:hyperlink w:anchor="_Toc168785170" w:history="1">
-            <w:r>
-              <w:rPr>
-                <w:rStyle w:val="Hipervnculo"/>
-                <w:noProof/>
-              </w:rPr>
-              <w:t>12.</w:t>
-            </w:r>
-            <w:r>
-              <w:rPr>
-                <w:rFonts w:asciiTheme="minorHAnsi" w:eastAsiaTheme="minorEastAsia" w:hAnsiTheme="minorHAnsi"/>
-                <w:noProof/>
-                <w:kern w:val="2"/>
-                <w:sz w:val="24"/>
-                <w:lang w:val="es-CO" w:eastAsia="es-CO"/>
-                <w14:ligatures w14:val="standardContextual"/>
-              </w:rPr>
-              <w:tab/>
-            </w:r>
-            <w:r>
-              <w:rPr>
-                <w:rStyle w:val="Hipervnculo"/>
-                <w:noProof/>
-              </w:rPr>
-              <w:t>Conclusiones.</w:t>
-            </w:r>
-            <w:r>
-              <w:rPr>
-                <w:noProof/>
-                <w:webHidden/>
-              </w:rPr>
-              <w:tab/>
-            </w:r>
-            <w:r>
-              <w:rPr>
-                <w:noProof/>
-                <w:webHidden/>
-              </w:rPr>
-              <w:fldChar w:fldCharType="begin"/>
-            </w:r>
-            <w:r>
-              <w:rPr>
-                <w:noProof/>
-                <w:webHidden/>
-              </w:rPr>
-              <w:instrText xml:space="preserve"> PAGEREF _Toc168785170 \h </w:instrText>
-            </w:r>
-            <w:r>
-              <w:rPr>
-                <w:noProof/>
-                <w:webHidden/>
-              </w:rPr>
-              <w:fldChar w:fldCharType="separate"/>
-            </w:r>
-            <w:r>
-              <w:rPr>
-                <w:b/>
-                <w:bCs/>
-                <w:noProof/>
-                <w:webHidden/>
-              </w:rPr>
-              <w:t>¡Error! Marcador no definido.</w:t>
-            </w:r>
-            <w:r>
-              <w:rPr>
-                <w:noProof/>
-                <w:webHidden/>
-              </w:rPr>
-              <w:fldChar w:fldCharType="end"/>
-            </w:r>
-          </w:hyperlink>
-        </w:p>
-        <w:p>
-          <w:pPr>
-            <w:pStyle w:val="TDC1"/>
-            <w:tabs>
-              <w:tab w:val="left" w:pos="1944"/>
-              <w:tab w:val="right" w:leader="dot" w:pos="9016"/>
-            </w:tabs>
-            <w:rPr>
-              <w:rFonts w:asciiTheme="minorHAnsi" w:eastAsiaTheme="minorEastAsia" w:hAnsiTheme="minorHAnsi"/>
-              <w:noProof/>
-              <w:kern w:val="2"/>
-              <w:sz w:val="24"/>
-              <w:lang w:val="es-CO" w:eastAsia="es-CO"/>
-              <w14:ligatures w14:val="standardContextual"/>
-            </w:rPr>
-          </w:pPr>
-          <w:hyperlink w:anchor="_Toc168785171" w:history="1">
-            <w:r>
-              <w:rPr>
-                <w:rStyle w:val="Hipervnculo"/>
-                <w:rFonts w:eastAsia="Aptos"/>
-                <w:noProof/>
-              </w:rPr>
-              <w:t>13.</w:t>
-            </w:r>
-            <w:r>
-              <w:rPr>
-                <w:rFonts w:asciiTheme="minorHAnsi" w:eastAsiaTheme="minorEastAsia" w:hAnsiTheme="minorHAnsi"/>
-                <w:noProof/>
-                <w:kern w:val="2"/>
-                <w:sz w:val="24"/>
-                <w:lang w:val="es-CO" w:eastAsia="es-CO"/>
-                <w14:ligatures w14:val="standardContextual"/>
-              </w:rPr>
-              <w:tab/>
-            </w:r>
-            <w:r>
-              <w:rPr>
-                <w:rStyle w:val="Hipervnculo"/>
-                <w:rFonts w:eastAsia="Aptos"/>
-                <w:noProof/>
-              </w:rPr>
-              <w:t>Prototipo.</w:t>
-            </w:r>
-            <w:r>
-              <w:rPr>
-                <w:noProof/>
-                <w:webHidden/>
-              </w:rPr>
-              <w:tab/>
-            </w:r>
-            <w:r>
-              <w:rPr>
-                <w:noProof/>
-                <w:webHidden/>
-              </w:rPr>
-              <w:fldChar w:fldCharType="begin"/>
-            </w:r>
-            <w:r>
-              <w:rPr>
-                <w:noProof/>
-                <w:webHidden/>
-              </w:rPr>
-              <w:instrText xml:space="preserve"> PAGEREF _Toc168785171 \h </w:instrText>
-            </w:r>
-            <w:r>
-              <w:rPr>
-                <w:noProof/>
-                <w:webHidden/>
-              </w:rPr>
-              <w:fldChar w:fldCharType="separate"/>
-            </w:r>
-            <w:r>
-              <w:rPr>
-                <w:b/>
-                <w:bCs/>
-                <w:noProof/>
-                <w:webHidden/>
-              </w:rPr>
-              <w:t>¡Error! Marcador no definido.</w:t>
+                <w:noProof/>
+                <w:webHidden/>
+              </w:rPr>
+              <w:t>8</w:t>
             </w:r>
             <w:r>
               <w:rPr>
@@ -2062,12 +1493,11 @@
     </w:p>
     <w:p>
       <w:pPr>
-        <w:pStyle w:val="Ttulo1"/>
+        <w:pStyle w:val="Heading1"/>
         <w:ind w:left="0" w:firstLine="0"/>
       </w:pPr>
-      <w:bookmarkStart w:id="0" w:name="_Toc168785156"/>
-      <w:r>
-        <w:lastRenderedPageBreak/>
+      <w:bookmarkStart w:id="0" w:name="_Toc169917085"/>
+      <w:r>
         <w:t>Resumen</w:t>
       </w:r>
       <w:r>
@@ -2086,16 +1516,24 @@
         <w:t xml:space="preserve"> meses, en el cual se logrará un registro documental eficiente y seguro, que permitirá agilizar los procesos internos de la empresa y facilitar la visualización de información relevante para los dueños de las mascotas.</w:t>
       </w:r>
     </w:p>
-    <w:p/>
-    <w:p>
-      <w:pPr>
-        <w:pStyle w:val="Ttulo1"/>
+    <w:p>
+      <w:pPr>
+        <w:spacing w:line="279" w:lineRule="auto"/>
+        <w:ind w:left="0" w:firstLine="0"/>
+      </w:pPr>
+      <w:r>
+        <w:br w:type="page"/>
+      </w:r>
+    </w:p>
+    <w:p>
+      <w:pPr>
+        <w:pStyle w:val="Heading1"/>
         <w:numPr>
           <w:ilvl w:val="0"/>
           <w:numId w:val="6"/>
         </w:numPr>
       </w:pPr>
-      <w:bookmarkStart w:id="1" w:name="_Toc168785157"/>
+      <w:bookmarkStart w:id="1" w:name="_Toc169917086"/>
       <w:r>
         <w:t>P</w:t>
       </w:r>
@@ -2186,7 +1624,7 @@
     </w:p>
     <w:p>
       <w:pPr>
-        <w:pStyle w:val="Ttulo1"/>
+        <w:pStyle w:val="Heading1"/>
         <w:numPr>
           <w:ilvl w:val="0"/>
           <w:numId w:val="6"/>
@@ -2195,7 +1633,52 @@
           <w:lang w:val="es-CO"/>
         </w:rPr>
       </w:pPr>
-      <w:bookmarkStart w:id="2" w:name="_Toc168785158"/>
+      <w:bookmarkStart w:id="2" w:name="_Toc169917087"/>
+      <w:r>
+        <w:rPr>
+          <w:lang w:val="es-CO"/>
+        </w:rPr>
+        <w:t>Pregunta Problemática</w:t>
+      </w:r>
+      <w:bookmarkEnd w:id="2"/>
+    </w:p>
+    <w:p>
+      <w:pPr>
+        <w:spacing w:before="240" w:after="240"/>
+        <w:rPr>
+          <w:rFonts w:eastAsia="Times New Roman" w:cs="Times New Roman"/>
+          <w:szCs w:val="22"/>
+          <w:lang w:val="es-CO"/>
+        </w:rPr>
+      </w:pPr>
+      <w:r>
+        <w:rPr>
+          <w:rFonts w:eastAsia="Times New Roman" w:cs="Times New Roman"/>
+          <w:szCs w:val="22"/>
+          <w:lang w:val="es-CO"/>
+        </w:rPr>
+        <w:t>¿Cómo puede la Veterinaria MAXPETS implementar un sistema de gestión integral que optimice la gestión de información, agilice los procesos internos y mejore la experiencia del cliente para recuperar la confianza y fidelización de sus clientes, a la vez que garantiza la seguridad y confiabilidad de los datos de las mascotas?</w:t>
+      </w:r>
+    </w:p>
+    <w:p>
+      <w:pPr>
+        <w:rPr>
+          <w:lang w:val="es-CO"/>
+        </w:rPr>
+      </w:pPr>
+    </w:p>
+    <w:p>
+      <w:pPr>
+        <w:pStyle w:val="Heading1"/>
+        <w:numPr>
+          <w:ilvl w:val="0"/>
+          <w:numId w:val="6"/>
+        </w:numPr>
+        <w:rPr>
+          <w:lang w:val="es-CO"/>
+        </w:rPr>
+      </w:pPr>
+      <w:bookmarkStart w:id="3" w:name="_Toc169917088"/>
       <w:r>
         <w:rPr>
           <w:lang w:val="es-CO"/>
@@ -2208,7 +1691,7 @@
         </w:rPr>
         <w:t>.</w:t>
       </w:r>
-      <w:bookmarkEnd w:id="2"/>
+      <w:bookmarkEnd w:id="3"/>
     </w:p>
     <w:p>
       <w:pPr>
@@ -2225,7 +1708,7 @@
     </w:p>
     <w:p>
       <w:pPr>
-        <w:pStyle w:val="Prrafodelista"/>
+        <w:pStyle w:val="ListParagraph"/>
         <w:numPr>
           <w:ilvl w:val="0"/>
           <w:numId w:val="1"/>
@@ -2258,7 +1741,7 @@
     </w:p>
     <w:p>
       <w:pPr>
-        <w:pStyle w:val="Prrafodelista"/>
+        <w:pStyle w:val="ListParagraph"/>
         <w:numPr>
           <w:ilvl w:val="0"/>
           <w:numId w:val="1"/>
@@ -2278,7 +1761,6 @@
           <w:szCs w:val="22"/>
           <w:lang w:val="es-CO"/>
         </w:rPr>
-        <w:lastRenderedPageBreak/>
         <w:t>Ineficiencia en los procesos internos:</w:t>
       </w:r>
       <w:r>
@@ -2292,7 +1774,7 @@
     </w:p>
     <w:p>
       <w:pPr>
-        <w:pStyle w:val="Prrafodelista"/>
+        <w:pStyle w:val="ListParagraph"/>
         <w:numPr>
           <w:ilvl w:val="0"/>
           <w:numId w:val="1"/>
@@ -2333,7 +1815,7 @@
     </w:p>
     <w:p>
       <w:pPr>
-        <w:pStyle w:val="Ttulo1"/>
+        <w:pStyle w:val="Heading1"/>
         <w:numPr>
           <w:ilvl w:val="0"/>
           <w:numId w:val="6"/>
@@ -2342,7 +1824,7 @@
           <w:lang w:val="es-CO"/>
         </w:rPr>
       </w:pPr>
-      <w:bookmarkStart w:id="3" w:name="_Toc168785159"/>
+      <w:bookmarkStart w:id="4" w:name="_Toc169917089"/>
       <w:r>
         <w:rPr>
           <w:lang w:val="es-CO"/>
@@ -2355,7 +1837,7 @@
         </w:rPr>
         <w:t>.</w:t>
       </w:r>
-      <w:bookmarkEnd w:id="3"/>
+      <w:bookmarkEnd w:id="4"/>
     </w:p>
     <w:p>
       <w:pPr>
@@ -2468,7 +1950,17 @@
     </w:p>
     <w:p>
       <w:pPr>
-        <w:pStyle w:val="Ttulo1"/>
+        <w:ind w:left="0" w:firstLine="0"/>
+        <w:rPr>
+          <w:rFonts w:eastAsia="Times New Roman" w:cs="Times New Roman"/>
+          <w:szCs w:val="22"/>
+          <w:lang w:val="es-CO"/>
+        </w:rPr>
+      </w:pPr>
+    </w:p>
+    <w:p>
+      <w:pPr>
+        <w:pStyle w:val="Heading1"/>
         <w:numPr>
           <w:ilvl w:val="0"/>
           <w:numId w:val="6"/>
@@ -2477,745 +1969,462 @@
           <w:lang w:val="es-CO"/>
         </w:rPr>
       </w:pPr>
-      <w:r>
-        <w:rPr>
-          <w:lang w:val="es-CO"/>
-        </w:rPr>
-        <w:t>Pregunta Problemática:</w:t>
-      </w:r>
-    </w:p>
-    <w:p>
-      <w:pPr>
-        <w:spacing w:before="240" w:after="240"/>
+      <w:bookmarkStart w:id="5" w:name="_Toc169917090"/>
+      <w:r>
+        <w:rPr>
+          <w:lang w:val="es-CO"/>
+        </w:rPr>
+        <w:t>Objetivos</w:t>
+      </w:r>
+      <w:r>
+        <w:rPr>
+          <w:lang w:val="es-CO"/>
+        </w:rPr>
+        <w:t>:</w:t>
+      </w:r>
+      <w:bookmarkEnd w:id="5"/>
+    </w:p>
+    <w:p>
+      <w:pPr>
+        <w:pStyle w:val="Heading2"/>
+        <w:rPr>
+          <w:lang w:val="es-CO"/>
+        </w:rPr>
+      </w:pPr>
+      <w:bookmarkStart w:id="6" w:name="_Toc169917091"/>
+      <w:r>
+        <w:rPr>
+          <w:lang w:val="es-CO"/>
+        </w:rPr>
+        <w:t>Objetivo general:</w:t>
+      </w:r>
+      <w:bookmarkEnd w:id="6"/>
+    </w:p>
+    <w:p>
+      <w:pPr>
+        <w:rPr>
+          <w:lang w:val="es-CO"/>
+        </w:rPr>
+      </w:pPr>
+      <w:r>
         <w:rPr>
           <w:rFonts w:eastAsia="Times New Roman" w:cs="Times New Roman"/>
           <w:szCs w:val="22"/>
-          <w:lang w:val="es-CO"/>
-        </w:rPr>
-      </w:pPr>
-      <w:r>
-        <w:rPr>
-          <w:rFonts w:eastAsia="Times New Roman" w:cs="Times New Roman"/>
-          <w:szCs w:val="22"/>
-          <w:lang w:val="es-CO"/>
-        </w:rPr>
-        <w:t xml:space="preserve">¿Cómo puede la Veterinaria MAXPETS implementar un sistema de gestión integral que optimice la gestión de información, agilice los procesos internos y mejore la experiencia del cliente para recuperar la confianza y fidelización de sus clientes, a la vez que garantiza la seguridad y confiabilidad de los datos de las </w:t>
-      </w:r>
-      <w:proofErr w:type="spellStart"/>
-      <w:proofErr w:type="gramStart"/>
-      <w:r>
-        <w:rPr>
-          <w:rFonts w:eastAsia="Times New Roman" w:cs="Times New Roman"/>
-          <w:szCs w:val="22"/>
-          <w:lang w:val="es-CO"/>
-        </w:rPr>
-        <w:t>mascotas?</w:t>
-      </w:r>
-      <w:r>
-        <w:rPr>
-          <w:rFonts w:eastAsia="Times New Roman" w:cs="Times New Roman"/>
-          <w:szCs w:val="22"/>
-          <w:lang w:val="es-CO"/>
-        </w:rPr>
-        <w:t>Pregunta</w:t>
-      </w:r>
-      <w:proofErr w:type="spellEnd"/>
-      <w:proofErr w:type="gramEnd"/>
-      <w:r>
-        <w:rPr>
-          <w:rFonts w:eastAsia="Times New Roman" w:cs="Times New Roman"/>
-          <w:szCs w:val="22"/>
-          <w:lang w:val="es-CO"/>
-        </w:rPr>
-        <w:t xml:space="preserve"> Problemática:</w:t>
+        </w:rPr>
+        <w:t xml:space="preserve">MAXPETS ha estado enfrentando algunos desafíos en los últimos meses debido a la pérdida de información y la ineficiencia en algunos procesos. Esto ha impactado negativamente en la experiencia de nuestros clientes y en la rentabilidad del negocio, por ello se propone </w:t>
+      </w:r>
+      <w:r>
+        <w:rPr>
+          <w:color w:val="1F1F1F"/>
+          <w:sz w:val="24"/>
+          <w:lang w:val="es-CO"/>
+        </w:rPr>
+        <w:t xml:space="preserve">Implementar un Sistema de Información Veterinario (SIV) para optimizar la gestión de información, mejorar la atención al cliente y agilizar los procesos administrativos en la clínica veterinaria. </w:t>
+      </w:r>
+      <w:r>
+        <w:tab/>
+      </w:r>
+      <w:r>
+        <w:rPr>
+          <w:color w:val="1F1F1F"/>
+          <w:sz w:val="24"/>
+          <w:lang w:val="es-CO"/>
+        </w:rPr>
+        <w:t xml:space="preserve"> </w:t>
+      </w:r>
+      <w:r>
+        <w:rPr>
+          <w:lang w:val="es-CO"/>
+        </w:rPr>
+        <w:t xml:space="preserve"> </w:t>
+      </w:r>
+    </w:p>
+    <w:p>
+      <w:pPr>
+        <w:rPr>
+          <w:highlight w:val="red"/>
+          <w:lang w:val="es-CO"/>
+        </w:rPr>
+      </w:pPr>
+    </w:p>
+    <w:p>
+      <w:pPr>
+        <w:pStyle w:val="Heading2"/>
+      </w:pPr>
+      <w:bookmarkStart w:id="7" w:name="_Toc169917092"/>
+      <w:r>
+        <w:t>Objetivos específicos:</w:t>
+      </w:r>
+      <w:bookmarkEnd w:id="7"/>
+    </w:p>
+    <w:p>
+      <w:pPr>
+        <w:pStyle w:val="ListParagraph"/>
+        <w:numPr>
+          <w:ilvl w:val="1"/>
+          <w:numId w:val="1"/>
+        </w:numPr>
+      </w:pPr>
+      <w:r>
+        <w:t>Módulo de Registro de Usuarios:</w:t>
+      </w:r>
+    </w:p>
+    <w:p>
+      <w:pPr>
+        <w:pStyle w:val="ListParagraph"/>
+        <w:numPr>
+          <w:ilvl w:val="0"/>
+          <w:numId w:val="13"/>
+        </w:numPr>
+      </w:pPr>
+      <w:r>
+        <w:t>Permitir el registro de usuarios de diferentes roles (veterinario, usuario y administrador) con información básica.</w:t>
+      </w:r>
+    </w:p>
+    <w:p>
+      <w:pPr>
+        <w:pStyle w:val="ListParagraph"/>
+        <w:numPr>
+          <w:ilvl w:val="0"/>
+          <w:numId w:val="13"/>
+        </w:numPr>
+      </w:pPr>
+      <w:r>
+        <w:t>Validar la información ingresada por los usuarios para garantizar su precisión y completitud.</w:t>
+      </w:r>
+    </w:p>
+    <w:p>
+      <w:pPr>
+        <w:pStyle w:val="ListParagraph"/>
+        <w:numPr>
+          <w:ilvl w:val="0"/>
+          <w:numId w:val="13"/>
+        </w:numPr>
+      </w:pPr>
+      <w:r>
+        <w:t>Crear cuentas de usuario con contraseñas seguras.</w:t>
+      </w:r>
+    </w:p>
+    <w:p>
+      <w:pPr>
+        <w:pStyle w:val="ListParagraph"/>
+        <w:numPr>
+          <w:ilvl w:val="0"/>
+          <w:numId w:val="13"/>
+        </w:numPr>
+      </w:pPr>
+      <w:r>
+        <w:t>Enviar correos electrónicos de bienvenida a los usuarios con información de acceso a sus cuentas.</w:t>
+      </w:r>
+    </w:p>
+    <w:p>
+      <w:pPr>
+        <w:pStyle w:val="ListParagraph"/>
+        <w:numPr>
+          <w:ilvl w:val="1"/>
+          <w:numId w:val="1"/>
+        </w:numPr>
+      </w:pPr>
+      <w:r>
+        <w:t>Módulo de Gestión de Mascotas:</w:t>
+      </w:r>
+    </w:p>
+    <w:p>
+      <w:pPr>
+        <w:pStyle w:val="ListParagraph"/>
+        <w:numPr>
+          <w:ilvl w:val="0"/>
+          <w:numId w:val="13"/>
+        </w:numPr>
+      </w:pPr>
+      <w:r>
+        <w:t>Crear y administrar registros de mascotas, incluyendo datos de identificación, raza, especie, edad, sexo, historial médico, vacunas y alergias.</w:t>
+      </w:r>
+    </w:p>
+    <w:p>
+      <w:pPr>
+        <w:pStyle w:val="ListParagraph"/>
+        <w:numPr>
+          <w:ilvl w:val="0"/>
+          <w:numId w:val="13"/>
+        </w:numPr>
+      </w:pPr>
+      <w:r>
+        <w:t>Digitalizar y almacenar el historial clínico de las mascotas, incluyendo diagnósticos, tratamientos, medicamentos y resultados de exámenes.</w:t>
+      </w:r>
+    </w:p>
+    <w:p>
+      <w:pPr>
+        <w:pStyle w:val="ListParagraph"/>
+        <w:numPr>
+          <w:ilvl w:val="0"/>
+          <w:numId w:val="13"/>
+        </w:numPr>
+      </w:pPr>
+      <w:r>
+        <w:t>Facilitar el acceso al historial clínico de las mascotas para veterinarios y dueños de mascotas.</w:t>
+      </w:r>
+    </w:p>
+    <w:p>
+      <w:pPr>
+        <w:pStyle w:val="ListParagraph"/>
+        <w:numPr>
+          <w:ilvl w:val="0"/>
+          <w:numId w:val="13"/>
+        </w:numPr>
+      </w:pPr>
+      <w:r>
+        <w:t>Enviar recordatorios automáticos de citas, vacunas y desparasitaciones a los dueños de las mascotas.</w:t>
+      </w:r>
+    </w:p>
+    <w:p>
+      <w:pPr>
+        <w:pStyle w:val="ListParagraph"/>
+        <w:numPr>
+          <w:ilvl w:val="1"/>
+          <w:numId w:val="1"/>
+        </w:numPr>
+      </w:pPr>
+      <w:r>
+        <w:t>Módulo de Stock de Productos:</w:t>
+      </w:r>
+    </w:p>
+    <w:p>
+      <w:pPr>
+        <w:pStyle w:val="ListParagraph"/>
+        <w:numPr>
+          <w:ilvl w:val="0"/>
+          <w:numId w:val="13"/>
+        </w:numPr>
+      </w:pPr>
+      <w:r>
+        <w:t>Registrar y gestionar productos veterinarios, incluyendo nombre, descripción, categoría, proveedor, precio de compra, precio de venta, cantidad en stock y unidad de medida.</w:t>
+      </w:r>
+    </w:p>
+    <w:p>
+      <w:pPr>
+        <w:pStyle w:val="ListParagraph"/>
+        <w:numPr>
+          <w:ilvl w:val="0"/>
+          <w:numId w:val="13"/>
+        </w:numPr>
+      </w:pPr>
+      <w:r>
+        <w:t>Realizar un seguimiento del stock de productos en tiempo real y generar alertas de stock bajo.</w:t>
+      </w:r>
+    </w:p>
+    <w:p>
+      <w:pPr>
+        <w:pStyle w:val="ListParagraph"/>
+        <w:numPr>
+          <w:ilvl w:val="0"/>
+          <w:numId w:val="13"/>
+        </w:numPr>
+      </w:pPr>
+      <w:r>
+        <w:t>Permitir la compra y venta de productos a través del sistema.</w:t>
+      </w:r>
+    </w:p>
+    <w:p>
+      <w:pPr>
+        <w:pStyle w:val="ListParagraph"/>
+        <w:numPr>
+          <w:ilvl w:val="0"/>
+          <w:numId w:val="13"/>
+        </w:numPr>
+      </w:pPr>
+      <w:r>
+        <w:t>Generar informes de stock para analizar tendencias de consumo y optimizar la gestión de inventario.</w:t>
+      </w:r>
+    </w:p>
+    <w:p>
+      <w:pPr>
+        <w:pStyle w:val="ListParagraph"/>
+        <w:numPr>
+          <w:ilvl w:val="1"/>
+          <w:numId w:val="1"/>
+        </w:numPr>
+      </w:pPr>
+      <w:r>
+        <w:t>Módulo de Gestión de Clientes:</w:t>
+      </w:r>
+    </w:p>
+    <w:p>
+      <w:pPr>
+        <w:pStyle w:val="ListParagraph"/>
+        <w:numPr>
+          <w:ilvl w:val="0"/>
+          <w:numId w:val="13"/>
+        </w:numPr>
+      </w:pPr>
+      <w:r>
+        <w:t>Permitir la programación de citas en línea o a través de la recepción, con confirmación automática a los clientes.</w:t>
+      </w:r>
+    </w:p>
+    <w:p>
+      <w:pPr>
+        <w:pStyle w:val="ListParagraph"/>
+        <w:numPr>
+          <w:ilvl w:val="0"/>
+          <w:numId w:val="13"/>
+        </w:numPr>
+      </w:pPr>
+      <w:r>
+        <w:t>Gestionar las citas de forma eficiente, incluyendo la asignación de veterinarios, la visualización de horarios disponibles y la modificación o cancelación de citas.</w:t>
+      </w:r>
+    </w:p>
+    <w:p>
+      <w:pPr>
+        <w:pStyle w:val="ListParagraph"/>
+        <w:numPr>
+          <w:ilvl w:val="0"/>
+          <w:numId w:val="13"/>
+        </w:numPr>
+      </w:pPr>
+      <w:r>
+        <w:t>Enviar recordatorios automáticos de citas a los clientes por correo electrónico o SMS.</w:t>
+      </w:r>
+    </w:p>
+    <w:p>
+      <w:pPr>
+        <w:pStyle w:val="ListParagraph"/>
+        <w:numPr>
+          <w:ilvl w:val="0"/>
+          <w:numId w:val="13"/>
+        </w:numPr>
+      </w:pPr>
+      <w:r>
+        <w:t>Generar informes de citas para analizar tendencias y optimizar la gestión de la agenda.</w:t>
+      </w:r>
+    </w:p>
+    <w:p>
+      <w:pPr>
+        <w:pStyle w:val="ListParagraph"/>
+        <w:numPr>
+          <w:ilvl w:val="0"/>
+          <w:numId w:val="13"/>
+        </w:numPr>
+      </w:pPr>
+      <w:r>
+        <w:t>Centralizar y digitalizar la información de clientes, incluyendo datos demográficos, datos de contacto, historial de visitas, historial de pagos y preferencias de comunicación.</w:t>
+      </w:r>
+    </w:p>
+    <w:p>
+      <w:pPr>
+        <w:pStyle w:val="ListParagraph"/>
+        <w:numPr>
+          <w:ilvl w:val="0"/>
+          <w:numId w:val="13"/>
+        </w:numPr>
+      </w:pPr>
+      <w:r>
+        <w:t>Automatizar la creación y actualización de perfiles de clientes, reduciendo el trabajo manual y minimizando errores.</w:t>
+      </w:r>
+    </w:p>
+    <w:p>
+      <w:pPr>
+        <w:pStyle w:val="ListParagraph"/>
+        <w:numPr>
+          <w:ilvl w:val="0"/>
+          <w:numId w:val="13"/>
+        </w:numPr>
+        <w:rPr>
+          <w:b/>
+          <w:bCs/>
+          <w:lang w:val="es-CO"/>
+        </w:rPr>
+      </w:pPr>
+      <w:r>
+        <w:t>Facilitar la gestión de relaciones con los clientes (CRM) mediante herramientas de seguimiento de interacciones, análisis de comportamiento y fidelización.</w:t>
       </w:r>
     </w:p>
     <w:p>
       <w:pPr>
         <w:ind w:left="0" w:firstLine="0"/>
         <w:rPr>
-          <w:rFonts w:eastAsia="Times New Roman" w:cs="Times New Roman"/>
-          <w:szCs w:val="22"/>
-          <w:lang w:val="es-CO"/>
-        </w:rPr>
-      </w:pPr>
-    </w:p>
-    <w:p>
-      <w:pPr>
-        <w:pStyle w:val="Ttulo1"/>
+          <w:b/>
+          <w:bCs/>
+          <w:lang w:val="es-CO"/>
+        </w:rPr>
+      </w:pPr>
+    </w:p>
+    <w:p>
+      <w:pPr>
+        <w:pStyle w:val="Heading1"/>
         <w:numPr>
           <w:ilvl w:val="0"/>
           <w:numId w:val="6"/>
         </w:numPr>
-        <w:rPr>
-          <w:lang w:val="es-CO"/>
-        </w:rPr>
-      </w:pPr>
-      <w:r>
-        <w:rPr>
-          <w:lang w:val="es-CO"/>
-        </w:rPr>
-        <w:t>Objetivos</w:t>
-      </w:r>
-      <w:r>
-        <w:rPr>
-          <w:lang w:val="es-CO"/>
-        </w:rPr>
-        <w:t>:</w:t>
-      </w:r>
-    </w:p>
-    <w:p>
-      <w:pPr>
-        <w:rPr>
-          <w:b/>
-          <w:bCs/>
-          <w:lang w:val="es-CO"/>
-        </w:rPr>
-      </w:pPr>
-      <w:r>
-        <w:rPr>
-          <w:b/>
-          <w:bCs/>
-          <w:lang w:val="es-CO"/>
-        </w:rPr>
-        <w:t>Objetivo general:</w:t>
-      </w:r>
-    </w:p>
-    <w:p>
-      <w:pPr>
-        <w:rPr>
-          <w:lang w:val="es-CO"/>
-        </w:rPr>
-      </w:pPr>
-      <w:r>
-        <w:rPr>
-          <w:rFonts w:eastAsia="Times New Roman" w:cs="Times New Roman"/>
-          <w:szCs w:val="22"/>
-        </w:rPr>
-        <w:t xml:space="preserve">MAXPETS ha estado enfrentando algunos desafíos en los últimos meses debido a la pérdida de información y la ineficiencia en algunos procesos. Esto ha impactado negativamente en la experiencia de nuestros clientes y en la rentabilidad del negocio, por ello se propone </w:t>
-      </w:r>
-      <w:r>
-        <w:rPr>
-          <w:color w:val="1F1F1F"/>
-          <w:sz w:val="24"/>
-          <w:lang w:val="es-CO"/>
-        </w:rPr>
-        <w:t xml:space="preserve">Implementar un Sistema de Información Veterinario (SIV) para optimizar la gestión de información, mejorar la atención al cliente y agilizar los procesos administrativos en la clínica veterinaria. </w:t>
-      </w:r>
-      <w:r>
-        <w:tab/>
-      </w:r>
-      <w:r>
-        <w:rPr>
-          <w:color w:val="1F1F1F"/>
-          <w:sz w:val="24"/>
-          <w:lang w:val="es-CO"/>
-        </w:rPr>
-        <w:t xml:space="preserve"> </w:t>
-      </w:r>
-      <w:r>
-        <w:rPr>
-          <w:lang w:val="es-CO"/>
-        </w:rPr>
-        <w:t xml:space="preserve"> </w:t>
-      </w:r>
-    </w:p>
-    <w:p>
-      <w:pPr>
-        <w:rPr>
-          <w:highlight w:val="red"/>
-          <w:lang w:val="es-CO"/>
-        </w:rPr>
-      </w:pPr>
-    </w:p>
-    <w:p>
-      <w:pPr>
-        <w:pStyle w:val="Ttulo2"/>
-        <w:rPr>
-          <w:lang w:val="es-CO"/>
-        </w:rPr>
-      </w:pPr>
-      <w:bookmarkStart w:id="4" w:name="_Toc168785162"/>
-      <w:r>
-        <w:rPr>
-          <w:lang w:val="es-CO"/>
-        </w:rPr>
-        <w:t>Objetivos específicos:</w:t>
-      </w:r>
-      <w:bookmarkEnd w:id="4"/>
-    </w:p>
-    <w:p>
-      <w:pPr>
-        <w:rPr>
-          <w:rFonts w:eastAsia="Times New Roman" w:cs="Times New Roman"/>
-          <w:szCs w:val="22"/>
-        </w:rPr>
-      </w:pPr>
-      <w:r>
-        <w:rPr>
-          <w:rFonts w:eastAsia="Times New Roman" w:cs="Times New Roman"/>
-          <w:szCs w:val="22"/>
-        </w:rPr>
-        <w:t>Módulo de Registro de Usuarios:</w:t>
-      </w:r>
-    </w:p>
-    <w:p>
-      <w:pPr>
-        <w:pStyle w:val="Prrafodelista"/>
+      </w:pPr>
+      <w:bookmarkStart w:id="8" w:name="_Toc169917093"/>
+      <w:r>
+        <w:t>Alcance del proyecto</w:t>
+      </w:r>
+      <w:r>
+        <w:t>.</w:t>
+      </w:r>
+      <w:bookmarkEnd w:id="8"/>
+    </w:p>
+    <w:p>
+      <w:r>
+        <w:t>Alcanzar este objetivo general extenso permitirá a la Veterinaria MAXPETS:</w:t>
+      </w:r>
+    </w:p>
+    <w:p>
+      <w:pPr>
+        <w:pStyle w:val="ListParagraph"/>
         <w:numPr>
-          <w:ilvl w:val="0"/>
-          <w:numId w:val="12"/>
+          <w:ilvl w:val="1"/>
+          <w:numId w:val="1"/>
         </w:numPr>
-        <w:rPr>
-          <w:rFonts w:eastAsia="Times New Roman" w:cs="Times New Roman"/>
-          <w:szCs w:val="22"/>
-        </w:rPr>
-      </w:pPr>
-      <w:r>
-        <w:rPr>
-          <w:rFonts w:eastAsia="Times New Roman" w:cs="Times New Roman"/>
-          <w:szCs w:val="22"/>
-        </w:rPr>
-        <w:t>Permitir el registro de usuarios de diferentes roles (veterinario, usuario y administrador) con información básica.</w:t>
-      </w:r>
-    </w:p>
-    <w:p>
-      <w:pPr>
-        <w:pStyle w:val="Prrafodelista"/>
+      </w:pPr>
+      <w:r>
+        <w:t>Transformar digitalmente sus procesos y operaciones, convirtiéndose en una empresa más moderna, eficiente y competitiva en el mercado veterinario.</w:t>
+      </w:r>
+    </w:p>
+    <w:p>
+      <w:pPr>
+        <w:pStyle w:val="ListParagraph"/>
         <w:numPr>
-          <w:ilvl w:val="0"/>
-          <w:numId w:val="12"/>
+          <w:ilvl w:val="1"/>
+          <w:numId w:val="1"/>
         </w:numPr>
-        <w:rPr>
-          <w:rFonts w:eastAsia="Times New Roman" w:cs="Times New Roman"/>
-          <w:szCs w:val="22"/>
-        </w:rPr>
-      </w:pPr>
-      <w:r>
-        <w:rPr>
-          <w:rFonts w:eastAsia="Times New Roman" w:cs="Times New Roman"/>
-          <w:szCs w:val="22"/>
-        </w:rPr>
-        <w:t>Validar la información ingresada por los usuarios para garantizar su precisión y completitud.</w:t>
-      </w:r>
-    </w:p>
-    <w:p>
-      <w:pPr>
-        <w:pStyle w:val="Prrafodelista"/>
+      </w:pPr>
+      <w:r>
+        <w:t>Mejorar significativamente la experiencia del cliente, ofreciendo un servicio personalizado</w:t>
+      </w:r>
+      <w:r>
+        <w:t xml:space="preserve"> en el apartado de poder acceder a descargar los exámenes de sus mascotas sin tener que ir directamente al punto físico y poder acceder a un sistema de record</w:t>
+      </w:r>
+      <w:r>
+        <w:t>atorios en caso de que su mascota necesite algún medicamento o presente alguna cita.</w:t>
+      </w:r>
+    </w:p>
+    <w:p>
+      <w:pPr>
+        <w:pStyle w:val="ListParagraph"/>
         <w:numPr>
-          <w:ilvl w:val="0"/>
-          <w:numId w:val="12"/>
+          <w:ilvl w:val="1"/>
+          <w:numId w:val="1"/>
         </w:numPr>
-        <w:rPr>
-          <w:rFonts w:eastAsia="Times New Roman" w:cs="Times New Roman"/>
-          <w:szCs w:val="22"/>
-        </w:rPr>
-      </w:pPr>
-      <w:r>
-        <w:rPr>
-          <w:rFonts w:eastAsia="Times New Roman" w:cs="Times New Roman"/>
-          <w:szCs w:val="22"/>
-        </w:rPr>
-        <w:t>Crear cuentas de usuario con contraseñas seguras.</w:t>
-      </w:r>
-    </w:p>
-    <w:p>
-      <w:pPr>
-        <w:pStyle w:val="Prrafodelista"/>
+      </w:pPr>
+      <w:r>
+        <w:t>Reducir costos operativos y aumentar la rentabilidad del negocio, mediante la automatización de procesos, la optimización de la gestión de inventario, la reducción de errores humanos y la mejora de la eficiencia en la atención al cliente.</w:t>
+      </w:r>
+    </w:p>
+    <w:p>
+      <w:pPr>
+        <w:pStyle w:val="ListParagraph"/>
         <w:numPr>
-          <w:ilvl w:val="0"/>
-          <w:numId w:val="12"/>
+          <w:ilvl w:val="1"/>
+          <w:numId w:val="1"/>
         </w:numPr>
-        <w:rPr>
-          <w:rFonts w:eastAsia="Times New Roman" w:cs="Times New Roman"/>
-          <w:szCs w:val="22"/>
-        </w:rPr>
-      </w:pPr>
-      <w:r>
-        <w:rPr>
-          <w:rFonts w:eastAsia="Times New Roman" w:cs="Times New Roman"/>
-          <w:szCs w:val="22"/>
-        </w:rPr>
-        <w:lastRenderedPageBreak/>
-        <w:t>Enviar correos electrónicos de bienvenida a los usuarios con información de acceso a sus cuentas.</w:t>
-      </w:r>
-    </w:p>
-    <w:p>
-      <w:pPr>
-        <w:rPr>
-          <w:rFonts w:eastAsia="Times New Roman" w:cs="Times New Roman"/>
-          <w:szCs w:val="22"/>
-        </w:rPr>
-      </w:pPr>
-      <w:r>
-        <w:rPr>
-          <w:rFonts w:eastAsia="Times New Roman" w:cs="Times New Roman"/>
-          <w:szCs w:val="22"/>
-        </w:rPr>
-        <w:t>Módulo de Gestión de Mascotas:</w:t>
-      </w:r>
-    </w:p>
-    <w:p>
-      <w:pPr>
-        <w:pStyle w:val="Prrafodelista"/>
-        <w:numPr>
-          <w:ilvl w:val="0"/>
-          <w:numId w:val="12"/>
-        </w:numPr>
-        <w:rPr>
-          <w:rFonts w:eastAsia="Times New Roman" w:cs="Times New Roman"/>
-          <w:szCs w:val="22"/>
-        </w:rPr>
-      </w:pPr>
-      <w:r>
-        <w:rPr>
-          <w:rFonts w:eastAsia="Times New Roman" w:cs="Times New Roman"/>
-          <w:szCs w:val="22"/>
-        </w:rPr>
-        <w:t>Crear y administrar registros de mascotas, incluyendo datos de identificación, raza, especie, edad, sexo, historial médico, vacunas y alergias.</w:t>
-      </w:r>
-    </w:p>
-    <w:p>
-      <w:pPr>
-        <w:pStyle w:val="Prrafodelista"/>
-        <w:numPr>
-          <w:ilvl w:val="0"/>
-          <w:numId w:val="12"/>
-        </w:numPr>
-        <w:rPr>
-          <w:rFonts w:eastAsia="Times New Roman" w:cs="Times New Roman"/>
-          <w:szCs w:val="22"/>
-        </w:rPr>
-      </w:pPr>
-      <w:r>
-        <w:rPr>
-          <w:rFonts w:eastAsia="Times New Roman" w:cs="Times New Roman"/>
-          <w:szCs w:val="22"/>
-        </w:rPr>
-        <w:t>Digitalizar y almacenar el historial clínico de las mascotas, incluyendo diagnósticos, tratamientos, medicamentos y resultados de exámenes.</w:t>
-      </w:r>
-    </w:p>
-    <w:p>
-      <w:pPr>
-        <w:pStyle w:val="Prrafodelista"/>
-        <w:numPr>
-          <w:ilvl w:val="0"/>
-          <w:numId w:val="12"/>
-        </w:numPr>
-        <w:rPr>
-          <w:rFonts w:eastAsia="Times New Roman" w:cs="Times New Roman"/>
-          <w:szCs w:val="22"/>
-        </w:rPr>
-      </w:pPr>
-      <w:r>
-        <w:rPr>
-          <w:rFonts w:eastAsia="Times New Roman" w:cs="Times New Roman"/>
-          <w:szCs w:val="22"/>
-        </w:rPr>
-        <w:t>Facilitar el acceso al historial clínico de las mascotas para veterinarios y dueños de mascotas.</w:t>
-      </w:r>
-    </w:p>
-    <w:p>
-      <w:pPr>
-        <w:pStyle w:val="Prrafodelista"/>
-        <w:numPr>
-          <w:ilvl w:val="0"/>
-          <w:numId w:val="12"/>
-        </w:numPr>
-        <w:rPr>
-          <w:rFonts w:eastAsia="Times New Roman" w:cs="Times New Roman"/>
-          <w:szCs w:val="22"/>
-        </w:rPr>
-      </w:pPr>
-      <w:r>
-        <w:rPr>
-          <w:rFonts w:eastAsia="Times New Roman" w:cs="Times New Roman"/>
-          <w:szCs w:val="22"/>
-        </w:rPr>
-        <w:t>Enviar recordatorios automáticos de citas, vacunas y desparasitaciones a los dueños de las mascotas.</w:t>
-      </w:r>
-    </w:p>
-    <w:p>
-      <w:pPr>
-        <w:rPr>
-          <w:rFonts w:eastAsia="Times New Roman" w:cs="Times New Roman"/>
-          <w:szCs w:val="22"/>
-        </w:rPr>
-      </w:pPr>
-      <w:r>
-        <w:rPr>
-          <w:rFonts w:eastAsia="Times New Roman" w:cs="Times New Roman"/>
-          <w:szCs w:val="22"/>
-        </w:rPr>
-        <w:t>Módulo de Stock de Productos:</w:t>
-      </w:r>
-    </w:p>
-    <w:p>
-      <w:pPr>
-        <w:pStyle w:val="Prrafodelista"/>
-        <w:numPr>
-          <w:ilvl w:val="0"/>
-          <w:numId w:val="12"/>
-        </w:numPr>
-        <w:rPr>
-          <w:rFonts w:eastAsia="Times New Roman" w:cs="Times New Roman"/>
-          <w:szCs w:val="22"/>
-        </w:rPr>
-      </w:pPr>
-      <w:r>
-        <w:rPr>
-          <w:rFonts w:eastAsia="Times New Roman" w:cs="Times New Roman"/>
-          <w:szCs w:val="22"/>
-        </w:rPr>
-        <w:t>Registrar y gestionar productos veterinarios, incluyendo nombre, descripción, categoría, proveedor, precio de compra, precio de venta, cantidad en stock y unidad de medida.</w:t>
-      </w:r>
-    </w:p>
-    <w:p>
-      <w:pPr>
-        <w:pStyle w:val="Prrafodelista"/>
-        <w:numPr>
-          <w:ilvl w:val="0"/>
-          <w:numId w:val="12"/>
-        </w:numPr>
-        <w:rPr>
-          <w:rFonts w:eastAsia="Times New Roman" w:cs="Times New Roman"/>
-          <w:szCs w:val="22"/>
-        </w:rPr>
-      </w:pPr>
-      <w:r>
-        <w:rPr>
-          <w:rFonts w:eastAsia="Times New Roman" w:cs="Times New Roman"/>
-          <w:szCs w:val="22"/>
-        </w:rPr>
-        <w:t>Realizar un seguimiento del stock de productos en tiempo real y generar alertas de stock bajo.</w:t>
-      </w:r>
-    </w:p>
-    <w:p>
-      <w:pPr>
-        <w:pStyle w:val="Prrafodelista"/>
-        <w:numPr>
-          <w:ilvl w:val="0"/>
-          <w:numId w:val="12"/>
-        </w:numPr>
-        <w:rPr>
-          <w:rFonts w:eastAsia="Times New Roman" w:cs="Times New Roman"/>
-          <w:szCs w:val="22"/>
-        </w:rPr>
-      </w:pPr>
-      <w:r>
-        <w:rPr>
-          <w:rFonts w:eastAsia="Times New Roman" w:cs="Times New Roman"/>
-          <w:szCs w:val="22"/>
-        </w:rPr>
-        <w:t>Permitir la compra y venta de productos a través del sistema.</w:t>
-      </w:r>
-    </w:p>
-    <w:p>
-      <w:pPr>
-        <w:pStyle w:val="Prrafodelista"/>
-        <w:numPr>
-          <w:ilvl w:val="0"/>
-          <w:numId w:val="12"/>
-        </w:numPr>
-        <w:rPr>
-          <w:rFonts w:eastAsia="Times New Roman" w:cs="Times New Roman"/>
-          <w:szCs w:val="22"/>
-        </w:rPr>
-      </w:pPr>
-      <w:r>
-        <w:rPr>
-          <w:rFonts w:eastAsia="Times New Roman" w:cs="Times New Roman"/>
-          <w:szCs w:val="22"/>
-        </w:rPr>
-        <w:t>Generar informes de stock para analizar tendencias de consumo y optimizar la gestión de inventario.</w:t>
-      </w:r>
-    </w:p>
-    <w:p>
-      <w:pPr>
-        <w:rPr>
-          <w:rFonts w:eastAsia="Times New Roman" w:cs="Times New Roman"/>
-          <w:szCs w:val="22"/>
-        </w:rPr>
-      </w:pPr>
-      <w:r>
-        <w:rPr>
-          <w:rFonts w:eastAsia="Times New Roman" w:cs="Times New Roman"/>
-          <w:szCs w:val="22"/>
-        </w:rPr>
-        <w:t>Módulo de Gestión de Clientes:</w:t>
-      </w:r>
-    </w:p>
-    <w:p>
-      <w:pPr>
-        <w:pStyle w:val="Prrafodelista"/>
-        <w:numPr>
-          <w:ilvl w:val="0"/>
-          <w:numId w:val="12"/>
-        </w:numPr>
-        <w:rPr>
-          <w:rFonts w:eastAsia="Times New Roman" w:cs="Times New Roman"/>
-          <w:szCs w:val="22"/>
-        </w:rPr>
-      </w:pPr>
-      <w:r>
-        <w:rPr>
-          <w:rFonts w:eastAsia="Times New Roman" w:cs="Times New Roman"/>
-          <w:szCs w:val="22"/>
-        </w:rPr>
-        <w:t>Permitir la programación de citas en línea o a través de la recepción, con confirmación automática a los clientes.</w:t>
-      </w:r>
-    </w:p>
-    <w:p>
-      <w:pPr>
-        <w:pStyle w:val="Prrafodelista"/>
-        <w:numPr>
-          <w:ilvl w:val="0"/>
-          <w:numId w:val="12"/>
-        </w:numPr>
-        <w:rPr>
-          <w:rFonts w:eastAsia="Times New Roman" w:cs="Times New Roman"/>
-          <w:szCs w:val="22"/>
-        </w:rPr>
-      </w:pPr>
-      <w:r>
-        <w:rPr>
-          <w:rFonts w:eastAsia="Times New Roman" w:cs="Times New Roman"/>
-          <w:szCs w:val="22"/>
-        </w:rPr>
-        <w:t>Gestionar las citas de forma eficiente, incluyendo la asignación de veterinarios, la visualización de horarios disponibles y la modificación o cancelación de citas.</w:t>
-      </w:r>
-    </w:p>
-    <w:p>
-      <w:pPr>
-        <w:pStyle w:val="Prrafodelista"/>
-        <w:numPr>
-          <w:ilvl w:val="0"/>
-          <w:numId w:val="12"/>
-        </w:numPr>
-        <w:rPr>
-          <w:rFonts w:eastAsia="Times New Roman" w:cs="Times New Roman"/>
-          <w:szCs w:val="22"/>
-        </w:rPr>
-      </w:pPr>
-      <w:r>
-        <w:rPr>
-          <w:rFonts w:eastAsia="Times New Roman" w:cs="Times New Roman"/>
-          <w:szCs w:val="22"/>
-        </w:rPr>
-        <w:lastRenderedPageBreak/>
-        <w:t>Enviar recordatorios automáticos de citas a los clientes por correo electrónico o SMS.</w:t>
-      </w:r>
-    </w:p>
-    <w:p>
-      <w:pPr>
-        <w:pStyle w:val="Prrafodelista"/>
-        <w:numPr>
-          <w:ilvl w:val="0"/>
-          <w:numId w:val="12"/>
-        </w:numPr>
-        <w:rPr>
-          <w:rFonts w:eastAsia="Times New Roman" w:cs="Times New Roman"/>
-          <w:szCs w:val="22"/>
-        </w:rPr>
-      </w:pPr>
-      <w:r>
-        <w:rPr>
-          <w:rFonts w:eastAsia="Times New Roman" w:cs="Times New Roman"/>
-          <w:szCs w:val="22"/>
-        </w:rPr>
-        <w:t>Generar informes de citas para analizar tendencias y optimizar la gestión de la agenda.</w:t>
-      </w:r>
-    </w:p>
-    <w:p>
-      <w:pPr>
-        <w:pStyle w:val="Prrafodelista"/>
-        <w:numPr>
-          <w:ilvl w:val="0"/>
-          <w:numId w:val="12"/>
-        </w:numPr>
-        <w:rPr>
-          <w:rFonts w:eastAsia="Times New Roman" w:cs="Times New Roman"/>
-          <w:szCs w:val="22"/>
-        </w:rPr>
-      </w:pPr>
-      <w:r>
-        <w:rPr>
-          <w:rFonts w:eastAsia="Times New Roman" w:cs="Times New Roman"/>
-          <w:szCs w:val="22"/>
-        </w:rPr>
-        <w:t>Centralizar y digitalizar la información de clientes, incluyendo datos demográficos, datos de contacto, historial de visitas, historial de pagos y preferencias de comunicación.</w:t>
-      </w:r>
-    </w:p>
-    <w:p>
-      <w:pPr>
-        <w:pStyle w:val="Prrafodelista"/>
-        <w:numPr>
-          <w:ilvl w:val="0"/>
-          <w:numId w:val="12"/>
-        </w:numPr>
-        <w:rPr>
-          <w:rFonts w:eastAsia="Times New Roman" w:cs="Times New Roman"/>
-          <w:szCs w:val="22"/>
-        </w:rPr>
-      </w:pPr>
-      <w:r>
-        <w:rPr>
-          <w:rFonts w:eastAsia="Times New Roman" w:cs="Times New Roman"/>
-          <w:szCs w:val="22"/>
-        </w:rPr>
-        <w:t>Automatizar la creación y actualización de perfiles de clientes, reduciendo el trabajo manual y minimizando errores.</w:t>
-      </w:r>
-    </w:p>
-    <w:p>
-      <w:pPr>
-        <w:pStyle w:val="Prrafodelista"/>
-        <w:numPr>
-          <w:ilvl w:val="0"/>
-          <w:numId w:val="12"/>
-        </w:numPr>
-        <w:rPr>
-          <w:b/>
-          <w:bCs/>
-          <w:lang w:val="es-CO"/>
-        </w:rPr>
-      </w:pPr>
-      <w:r>
-        <w:rPr>
-          <w:rFonts w:eastAsia="Times New Roman" w:cs="Times New Roman"/>
-          <w:szCs w:val="22"/>
-        </w:rPr>
-        <w:t>Facilitar la gestión de relaciones con los clientes (CRM) mediante herramientas de seguimiento de interacciones, análisis de comportamiento y fidelización.</w:t>
-      </w:r>
-    </w:p>
-    <w:p>
-      <w:pPr>
-        <w:ind w:left="0" w:firstLine="0"/>
-        <w:rPr>
-          <w:b/>
-          <w:bCs/>
-          <w:lang w:val="es-CO"/>
-        </w:rPr>
-      </w:pPr>
-    </w:p>
-    <w:p>
-      <w:pPr>
-        <w:pStyle w:val="Ttulo1"/>
-        <w:numPr>
-          <w:ilvl w:val="0"/>
-          <w:numId w:val="6"/>
-        </w:numPr>
-      </w:pPr>
-      <w:bookmarkStart w:id="5" w:name="_Toc168785163"/>
-      <w:r>
-        <w:t>Alcance del proyecto</w:t>
-      </w:r>
-      <w:r>
-        <w:t>.</w:t>
-      </w:r>
-      <w:bookmarkEnd w:id="5"/>
-    </w:p>
-    <w:p>
-      <w:pPr>
-        <w:pStyle w:val="Prrafodelista"/>
-        <w:ind w:left="1429" w:firstLine="0"/>
-      </w:pPr>
-      <w:r>
-        <w:rPr>
-          <w:b/>
-          <w:bCs/>
-        </w:rPr>
-        <w:t>Alcanzar este objetivo general extenso permitirá a la Veterinaria MAXPETS:</w:t>
-      </w:r>
-    </w:p>
-    <w:p>
-      <w:pPr>
-        <w:pStyle w:val="Prrafodelista"/>
-        <w:numPr>
-          <w:ilvl w:val="0"/>
-          <w:numId w:val="5"/>
-        </w:numPr>
-        <w:spacing w:after="0"/>
-      </w:pPr>
-      <w:r>
-        <w:rPr>
-          <w:b/>
-          <w:bCs/>
-        </w:rPr>
-        <w:t>Transformar digitalmente sus procesos y operaciones,</w:t>
-      </w:r>
-      <w:r>
-        <w:t xml:space="preserve"> convirtiéndose en una empresa más moderna, eficiente y competitiva en el mercado veterinario.</w:t>
-      </w:r>
-    </w:p>
-    <w:p>
-      <w:pPr>
-        <w:pStyle w:val="Prrafodelista"/>
-        <w:numPr>
-          <w:ilvl w:val="0"/>
-          <w:numId w:val="5"/>
-        </w:numPr>
-        <w:spacing w:after="0"/>
-      </w:pPr>
-      <w:r>
-        <w:rPr>
-          <w:b/>
-          <w:bCs/>
-        </w:rPr>
-        <w:t>Mejorar significativamente la experiencia del cliente,</w:t>
-      </w:r>
-      <w:r>
-        <w:t xml:space="preserve"> ofreciendo un servicio personalizado</w:t>
-      </w:r>
-      <w:r>
-        <w:t xml:space="preserve"> en el apartado de poder acceder a descargar los exámenes de sus mascotas sin tener que ir directamente al punto físico y poder acceder a un sistema de record</w:t>
-      </w:r>
-      <w:r>
-        <w:t>atorios en caso de que su mascota necesite algún medicamento o presente alguna cita.</w:t>
-      </w:r>
-    </w:p>
-    <w:p>
-      <w:pPr>
-        <w:pStyle w:val="Prrafodelista"/>
-        <w:numPr>
-          <w:ilvl w:val="0"/>
-          <w:numId w:val="5"/>
-        </w:numPr>
-        <w:spacing w:after="0"/>
-      </w:pPr>
-      <w:r>
-        <w:rPr>
-          <w:b/>
-          <w:bCs/>
-        </w:rPr>
-        <w:t>Reducir costos operativos y aumentar la rentabilidad del negocio,</w:t>
-      </w:r>
-      <w:r>
-        <w:t xml:space="preserve"> mediante la automatización de procesos, la optimización de la gestión de inventario, la reducción de errores humanos y la mejora de la eficiencia en la atención al cliente.</w:t>
-      </w:r>
-    </w:p>
-    <w:p>
-      <w:pPr>
-        <w:pStyle w:val="Prrafodelista"/>
-        <w:numPr>
-          <w:ilvl w:val="0"/>
-          <w:numId w:val="5"/>
-        </w:numPr>
-        <w:spacing w:after="0"/>
-        <w:ind w:left="1429" w:firstLine="0"/>
-      </w:pPr>
-      <w:r>
-        <w:rPr>
-          <w:b/>
-          <w:bCs/>
-        </w:rPr>
+      </w:pPr>
+      <w:r>
         <w:t>Fortalecer la toma de decisiones estratégicas basándose en datos confiables y análisis exhaustivos,</w:t>
       </w:r>
       <w:r>
-        <w:t xml:space="preserve"> lo que permitirá identificar nuevas oportunidades </w:t>
-      </w:r>
-      <w:r>
-        <w:lastRenderedPageBreak/>
-        <w:t>de negocio, optimizar la asignación de recursos y mejorar la competitividad de la empresa.</w:t>
+        <w:t xml:space="preserve"> lo que permitirá identificar nuevas oportunidades de negocio, optimizar la asignación de recursos y mejorar la competitividad de la empresa.</w:t>
       </w:r>
     </w:p>
     <w:sectPr>
@@ -3231,7 +2440,7 @@
 </file>
 
 <file path=word/endnotes.xml><?xml version="1.0" encoding="utf-8"?>
-<w:endnotes xmlns:wpc="http://schemas.microsoft.com/office/word/2010/wordprocessingCanvas" xmlns:cx="http://schemas.microsoft.com/office/drawing/2014/chartex" xmlns:cx1="http://schemas.microsoft.com/office/drawing/2015/9/8/chartex" xmlns:cx2="http://schemas.microsoft.com/office/drawing/2015/10/21/chartex" xmlns:cx3="http://schemas.microsoft.com/office/drawing/2016/5/9/chartex" xmlns:cx4="http://schemas.microsoft.com/office/drawing/2016/5/10/chartex" xmlns:cx5="http://schemas.microsoft.com/office/drawing/2016/5/11/chartex" xmlns:cx6="http://schemas.microsoft.com/office/drawing/2016/5/12/chartex" xmlns:cx7="http://schemas.microsoft.com/office/drawing/2016/5/13/chartex" xmlns:cx8="http://schemas.microsoft.com/office/drawing/2016/5/14/chartex" xmlns:mc="http://schemas.openxmlformats.org/markup-compatibility/2006" xmlns:aink="http://schemas.microsoft.com/office/drawing/2016/ink" xmlns:am3d="http://schemas.microsoft.com/office/drawing/2017/model3d" xmlns:o="urn:schemas-microsoft-com:office:office" xmlns:r="http://schemas.openxmlformats.org/officeDocument/2006/relationships" xmlns:m="http://schemas.openxmlformats.org/officeDocument/2006/math" xmlns:v="urn:schemas-microsoft-com:vml" xmlns:wp14="http://schemas.microsoft.com/office/word/2010/wordprocessingDrawing" xmlns:wp="http://schemas.openxmlformats.org/drawingml/2006/wordprocessingDrawing" xmlns:w10="urn:schemas-microsoft-com:office:word" xmlns:w="http://schemas.openxmlformats.org/wordprocessingml/2006/main" xmlns:w14="http://schemas.microsoft.com/office/word/2010/wordml" xmlns:w15="http://schemas.microsoft.com/office/word/2012/wordml" xmlns:w16cex="http://schemas.microsoft.com/office/word/2018/wordml/cex" xmlns:w16cid="http://schemas.microsoft.com/office/word/2016/wordml/cid" xmlns:w16="http://schemas.microsoft.com/office/word/2018/wordml" xmlns:w16sdtdh="http://schemas.microsoft.com/office/word/2020/wordml/sdtdatahash" xmlns:w16se="http://schemas.microsoft.com/office/word/2015/wordml/symex" xmlns:wpg="http://schemas.microsoft.com/office/word/2010/wordprocessingGroup" xmlns:wpi="http://schemas.microsoft.com/office/word/2010/wordprocessingInk" xmlns:wne="http://schemas.microsoft.com/office/word/2006/wordml" xmlns:wps="http://schemas.microsoft.com/office/word/2010/wordprocessingShape" mc:Ignorable="w14 w15 w16se w16cid w16 w16cex w16sdtdh wp14">
+<w:endnotes xmlns:wpc="http://schemas.microsoft.com/office/word/2010/wordprocessingCanvas" xmlns:cx="http://schemas.microsoft.com/office/drawing/2014/chartex" xmlns:cx1="http://schemas.microsoft.com/office/drawing/2015/9/8/chartex" xmlns:cx2="http://schemas.microsoft.com/office/drawing/2015/10/21/chartex" xmlns:cx3="http://schemas.microsoft.com/office/drawing/2016/5/9/chartex" xmlns:cx4="http://schemas.microsoft.com/office/drawing/2016/5/10/chartex" xmlns:cx5="http://schemas.microsoft.com/office/drawing/2016/5/11/chartex" xmlns:cx6="http://schemas.microsoft.com/office/drawing/2016/5/12/chartex" xmlns:cx7="http://schemas.microsoft.com/office/drawing/2016/5/13/chartex" xmlns:cx8="http://schemas.microsoft.com/office/drawing/2016/5/14/chartex" xmlns:mc="http://schemas.openxmlformats.org/markup-compatibility/2006" xmlns:aink="http://schemas.microsoft.com/office/drawing/2016/ink" xmlns:am3d="http://schemas.microsoft.com/office/drawing/2017/model3d" xmlns:o="urn:schemas-microsoft-com:office:office" xmlns:oel="http://schemas.microsoft.com/office/2019/extlst" xmlns:r="http://schemas.openxmlformats.org/officeDocument/2006/relationships" xmlns:m="http://schemas.openxmlformats.org/officeDocument/2006/math" xmlns:v="urn:schemas-microsoft-com:vml" xmlns:wp14="http://schemas.microsoft.com/office/word/2010/wordprocessingDrawing" xmlns:wp="http://schemas.openxmlformats.org/drawingml/2006/wordprocessingDrawing" xmlns:w10="urn:schemas-microsoft-com:office:word" xmlns:w="http://schemas.openxmlformats.org/wordprocessingml/2006/main" xmlns:w14="http://schemas.microsoft.com/office/word/2010/wordml" xmlns:w15="http://schemas.microsoft.com/office/word/2012/wordml" xmlns:w16cex="http://schemas.microsoft.com/office/word/2018/wordml/cex" xmlns:w16cid="http://schemas.microsoft.com/office/word/2016/wordml/cid" xmlns:w16="http://schemas.microsoft.com/office/word/2018/wordml" xmlns:w16du="http://schemas.microsoft.com/office/word/2023/wordml/word16du" xmlns:w16sdtdh="http://schemas.microsoft.com/office/word/2020/wordml/sdtdatahash" xmlns:w16se="http://schemas.microsoft.com/office/word/2015/wordml/symex" xmlns:wpg="http://schemas.microsoft.com/office/word/2010/wordprocessingGroup" xmlns:wpi="http://schemas.microsoft.com/office/word/2010/wordprocessingInk" xmlns:wne="http://schemas.microsoft.com/office/word/2006/wordml" xmlns:wps="http://schemas.microsoft.com/office/word/2010/wordprocessingShape" mc:Ignorable="w14 w15 w16se w16cid w16 w16cex w16sdtdh w16du wp14">
   <w:endnote w:type="separator" w:id="-1">
     <w:p>
       <w:pPr>
@@ -3263,7 +2472,7 @@
 </file>
 
 <file path=word/footer1.xml><?xml version="1.0" encoding="utf-8"?>
-<w:ftr xmlns:wpc="http://schemas.microsoft.com/office/word/2010/wordprocessingCanvas" xmlns:cx="http://schemas.microsoft.com/office/drawing/2014/chartex" xmlns:cx1="http://schemas.microsoft.com/office/drawing/2015/9/8/chartex" xmlns:cx2="http://schemas.microsoft.com/office/drawing/2015/10/21/chartex" xmlns:cx3="http://schemas.microsoft.com/office/drawing/2016/5/9/chartex" xmlns:cx4="http://schemas.microsoft.com/office/drawing/2016/5/10/chartex" xmlns:cx5="http://schemas.microsoft.com/office/drawing/2016/5/11/chartex" xmlns:cx6="http://schemas.microsoft.com/office/drawing/2016/5/12/chartex" xmlns:cx7="http://schemas.microsoft.com/office/drawing/2016/5/13/chartex" xmlns:cx8="http://schemas.microsoft.com/office/drawing/2016/5/14/chartex" xmlns:mc="http://schemas.openxmlformats.org/markup-compatibility/2006" xmlns:aink="http://schemas.microsoft.com/office/drawing/2016/ink" xmlns:am3d="http://schemas.microsoft.com/office/drawing/2017/model3d" xmlns:o="urn:schemas-microsoft-com:office:office" xmlns:r="http://schemas.openxmlformats.org/officeDocument/2006/relationships" xmlns:m="http://schemas.openxmlformats.org/officeDocument/2006/math" xmlns:v="urn:schemas-microsoft-com:vml" xmlns:wp14="http://schemas.microsoft.com/office/word/2010/wordprocessingDrawing" xmlns:wp="http://schemas.openxmlformats.org/drawingml/2006/wordprocessingDrawing" xmlns:w10="urn:schemas-microsoft-com:office:word" xmlns:w="http://schemas.openxmlformats.org/wordprocessingml/2006/main" xmlns:w14="http://schemas.microsoft.com/office/word/2010/wordml" xmlns:w15="http://schemas.microsoft.com/office/word/2012/wordml" xmlns:w16cex="http://schemas.microsoft.com/office/word/2018/wordml/cex" xmlns:w16cid="http://schemas.microsoft.com/office/word/2016/wordml/cid" xmlns:w16="http://schemas.microsoft.com/office/word/2018/wordml" xmlns:w16sdtdh="http://schemas.microsoft.com/office/word/2020/wordml/sdtdatahash" xmlns:w16se="http://schemas.microsoft.com/office/word/2015/wordml/symex" xmlns:wpg="http://schemas.microsoft.com/office/word/2010/wordprocessingGroup" xmlns:wpi="http://schemas.microsoft.com/office/word/2010/wordprocessingInk" xmlns:wne="http://schemas.microsoft.com/office/word/2006/wordml" xmlns:wps="http://schemas.microsoft.com/office/word/2010/wordprocessingShape" mc:Ignorable="w14 w15 w16se w16cid w16 w16cex w16sdtdh wp14">
+<w:ftr xmlns:wpc="http://schemas.microsoft.com/office/word/2010/wordprocessingCanvas" xmlns:cx="http://schemas.microsoft.com/office/drawing/2014/chartex" xmlns:cx1="http://schemas.microsoft.com/office/drawing/2015/9/8/chartex" xmlns:cx2="http://schemas.microsoft.com/office/drawing/2015/10/21/chartex" xmlns:cx3="http://schemas.microsoft.com/office/drawing/2016/5/9/chartex" xmlns:cx4="http://schemas.microsoft.com/office/drawing/2016/5/10/chartex" xmlns:cx5="http://schemas.microsoft.com/office/drawing/2016/5/11/chartex" xmlns:cx6="http://schemas.microsoft.com/office/drawing/2016/5/12/chartex" xmlns:cx7="http://schemas.microsoft.com/office/drawing/2016/5/13/chartex" xmlns:cx8="http://schemas.microsoft.com/office/drawing/2016/5/14/chartex" xmlns:mc="http://schemas.openxmlformats.org/markup-compatibility/2006" xmlns:aink="http://schemas.microsoft.com/office/drawing/2016/ink" xmlns:am3d="http://schemas.microsoft.com/office/drawing/2017/model3d" xmlns:o="urn:schemas-microsoft-com:office:office" xmlns:oel="http://schemas.microsoft.com/office/2019/extlst" xmlns:r="http://schemas.openxmlformats.org/officeDocument/2006/relationships" xmlns:m="http://schemas.openxmlformats.org/officeDocument/2006/math" xmlns:v="urn:schemas-microsoft-com:vml" xmlns:wp14="http://schemas.microsoft.com/office/word/2010/wordprocessingDrawing" xmlns:wp="http://schemas.openxmlformats.org/drawingml/2006/wordprocessingDrawing" xmlns:w10="urn:schemas-microsoft-com:office:word" xmlns:w="http://schemas.openxmlformats.org/wordprocessingml/2006/main" xmlns:w14="http://schemas.microsoft.com/office/word/2010/wordml" xmlns:w15="http://schemas.microsoft.com/office/word/2012/wordml" xmlns:w16cex="http://schemas.microsoft.com/office/word/2018/wordml/cex" xmlns:w16cid="http://schemas.microsoft.com/office/word/2016/wordml/cid" xmlns:w16="http://schemas.microsoft.com/office/word/2018/wordml" xmlns:w16du="http://schemas.microsoft.com/office/word/2023/wordml/word16du" xmlns:w16sdtdh="http://schemas.microsoft.com/office/word/2020/wordml/sdtdatahash" xmlns:w16se="http://schemas.microsoft.com/office/word/2015/wordml/symex" xmlns:wpg="http://schemas.microsoft.com/office/word/2010/wordprocessingGroup" xmlns:wpi="http://schemas.microsoft.com/office/word/2010/wordprocessingInk" xmlns:wne="http://schemas.microsoft.com/office/word/2006/wordml" xmlns:wps="http://schemas.microsoft.com/office/word/2010/wordprocessingShape" mc:Ignorable="w14 w15 w16se w16cid w16 w16cex w16sdtdh w16du wp14">
   <w:sdt>
     <w:sdtPr>
       <w:id w:val="-1357585200"/>
@@ -3276,7 +2485,7 @@
     <w:sdtContent>
       <w:p>
         <w:pPr>
-          <w:pStyle w:val="Piedepgina"/>
+          <w:pStyle w:val="Footer"/>
           <w:jc w:val="right"/>
         </w:pPr>
         <w:r>
@@ -3299,14 +2508,14 @@
   </w:sdt>
   <w:p>
     <w:pPr>
-      <w:pStyle w:val="Piedepgina"/>
+      <w:pStyle w:val="Footer"/>
     </w:pPr>
   </w:p>
 </w:ftr>
 </file>
 
 <file path=word/footnotes.xml><?xml version="1.0" encoding="utf-8"?>
-<w:footnotes xmlns:wpc="http://schemas.microsoft.com/office/word/2010/wordprocessingCanvas" xmlns:cx="http://schemas.microsoft.com/office/drawing/2014/chartex" xmlns:cx1="http://schemas.microsoft.com/office/drawing/2015/9/8/chartex" xmlns:cx2="http://schemas.microsoft.com/office/drawing/2015/10/21/chartex" xmlns:cx3="http://schemas.microsoft.com/office/drawing/2016/5/9/chartex" xmlns:cx4="http://schemas.microsoft.com/office/drawing/2016/5/10/chartex" xmlns:cx5="http://schemas.microsoft.com/office/drawing/2016/5/11/chartex" xmlns:cx6="http://schemas.microsoft.com/office/drawing/2016/5/12/chartex" xmlns:cx7="http://schemas.microsoft.com/office/drawing/2016/5/13/chartex" xmlns:cx8="http://schemas.microsoft.com/office/drawing/2016/5/14/chartex" xmlns:mc="http://schemas.openxmlformats.org/markup-compatibility/2006" xmlns:aink="http://schemas.microsoft.com/office/drawing/2016/ink" xmlns:am3d="http://schemas.microsoft.com/office/drawing/2017/model3d" xmlns:o="urn:schemas-microsoft-com:office:office" xmlns:r="http://schemas.openxmlformats.org/officeDocument/2006/relationships" xmlns:m="http://schemas.openxmlformats.org/officeDocument/2006/math" xmlns:v="urn:schemas-microsoft-com:vml" xmlns:wp14="http://schemas.microsoft.com/office/word/2010/wordprocessingDrawing" xmlns:wp="http://schemas.openxmlformats.org/drawingml/2006/wordprocessingDrawing" xmlns:w10="urn:schemas-microsoft-com:office:word" xmlns:w="http://schemas.openxmlformats.org/wordprocessingml/2006/main" xmlns:w14="http://schemas.microsoft.com/office/word/2010/wordml" xmlns:w15="http://schemas.microsoft.com/office/word/2012/wordml" xmlns:w16cex="http://schemas.microsoft.com/office/word/2018/wordml/cex" xmlns:w16cid="http://schemas.microsoft.com/office/word/2016/wordml/cid" xmlns:w16="http://schemas.microsoft.com/office/word/2018/wordml" xmlns:w16sdtdh="http://schemas.microsoft.com/office/word/2020/wordml/sdtdatahash" xmlns:w16se="http://schemas.microsoft.com/office/word/2015/wordml/symex" xmlns:wpg="http://schemas.microsoft.com/office/word/2010/wordprocessingGroup" xmlns:wpi="http://schemas.microsoft.com/office/word/2010/wordprocessingInk" xmlns:wne="http://schemas.microsoft.com/office/word/2006/wordml" xmlns:wps="http://schemas.microsoft.com/office/word/2010/wordprocessingShape" mc:Ignorable="w14 w15 w16se w16cid w16 w16cex w16sdtdh wp14">
+<w:footnotes xmlns:wpc="http://schemas.microsoft.com/office/word/2010/wordprocessingCanvas" xmlns:cx="http://schemas.microsoft.com/office/drawing/2014/chartex" xmlns:cx1="http://schemas.microsoft.com/office/drawing/2015/9/8/chartex" xmlns:cx2="http://schemas.microsoft.com/office/drawing/2015/10/21/chartex" xmlns:cx3="http://schemas.microsoft.com/office/drawing/2016/5/9/chartex" xmlns:cx4="http://schemas.microsoft.com/office/drawing/2016/5/10/chartex" xmlns:cx5="http://schemas.microsoft.com/office/drawing/2016/5/11/chartex" xmlns:cx6="http://schemas.microsoft.com/office/drawing/2016/5/12/chartex" xmlns:cx7="http://schemas.microsoft.com/office/drawing/2016/5/13/chartex" xmlns:cx8="http://schemas.microsoft.com/office/drawing/2016/5/14/chartex" xmlns:mc="http://schemas.openxmlformats.org/markup-compatibility/2006" xmlns:aink="http://schemas.microsoft.com/office/drawing/2016/ink" xmlns:am3d="http://schemas.microsoft.com/office/drawing/2017/model3d" xmlns:o="urn:schemas-microsoft-com:office:office" xmlns:oel="http://schemas.microsoft.com/office/2019/extlst" xmlns:r="http://schemas.openxmlformats.org/officeDocument/2006/relationships" xmlns:m="http://schemas.openxmlformats.org/officeDocument/2006/math" xmlns:v="urn:schemas-microsoft-com:vml" xmlns:wp14="http://schemas.microsoft.com/office/word/2010/wordprocessingDrawing" xmlns:wp="http://schemas.openxmlformats.org/drawingml/2006/wordprocessingDrawing" xmlns:w10="urn:schemas-microsoft-com:office:word" xmlns:w="http://schemas.openxmlformats.org/wordprocessingml/2006/main" xmlns:w14="http://schemas.microsoft.com/office/word/2010/wordml" xmlns:w15="http://schemas.microsoft.com/office/word/2012/wordml" xmlns:w16cex="http://schemas.microsoft.com/office/word/2018/wordml/cex" xmlns:w16cid="http://schemas.microsoft.com/office/word/2016/wordml/cid" xmlns:w16="http://schemas.microsoft.com/office/word/2018/wordml" xmlns:w16du="http://schemas.microsoft.com/office/word/2023/wordml/word16du" xmlns:w16sdtdh="http://schemas.microsoft.com/office/word/2020/wordml/sdtdatahash" xmlns:w16se="http://schemas.microsoft.com/office/word/2015/wordml/symex" xmlns:wpg="http://schemas.microsoft.com/office/word/2010/wordprocessingGroup" xmlns:wpi="http://schemas.microsoft.com/office/word/2010/wordprocessingInk" xmlns:wne="http://schemas.microsoft.com/office/word/2006/wordml" xmlns:wps="http://schemas.microsoft.com/office/word/2010/wordprocessingShape" mc:Ignorable="w14 w15 w16se w16cid w16 w16cex w16sdtdh w16du wp14">
   <w:footnote w:type="separator" w:id="-1">
     <w:p>
       <w:pPr>
@@ -3338,7 +2547,7 @@
 </file>
 
 <file path=word/header1.xml><?xml version="1.0" encoding="utf-8"?>
-<w:hdr xmlns:wpc="http://schemas.microsoft.com/office/word/2010/wordprocessingCanvas" xmlns:cx="http://schemas.microsoft.com/office/drawing/2014/chartex" xmlns:cx1="http://schemas.microsoft.com/office/drawing/2015/9/8/chartex" xmlns:cx2="http://schemas.microsoft.com/office/drawing/2015/10/21/chartex" xmlns:cx3="http://schemas.microsoft.com/office/drawing/2016/5/9/chartex" xmlns:cx4="http://schemas.microsoft.com/office/drawing/2016/5/10/chartex" xmlns:cx5="http://schemas.microsoft.com/office/drawing/2016/5/11/chartex" xmlns:cx6="http://schemas.microsoft.com/office/drawing/2016/5/12/chartex" xmlns:cx7="http://schemas.microsoft.com/office/drawing/2016/5/13/chartex" xmlns:cx8="http://schemas.microsoft.com/office/drawing/2016/5/14/chartex" xmlns:mc="http://schemas.openxmlformats.org/markup-compatibility/2006" xmlns:aink="http://schemas.microsoft.com/office/drawing/2016/ink" xmlns:am3d="http://schemas.microsoft.com/office/drawing/2017/model3d" xmlns:o="urn:schemas-microsoft-com:office:office" xmlns:r="http://schemas.openxmlformats.org/officeDocument/2006/relationships" xmlns:m="http://schemas.openxmlformats.org/officeDocument/2006/math" xmlns:v="urn:schemas-microsoft-com:vml" xmlns:wp14="http://schemas.microsoft.com/office/word/2010/wordprocessingDrawing" xmlns:wp="http://schemas.openxmlformats.org/drawingml/2006/wordprocessingDrawing" xmlns:w10="urn:schemas-microsoft-com:office:word" xmlns:w="http://schemas.openxmlformats.org/wordprocessingml/2006/main" xmlns:w14="http://schemas.microsoft.com/office/word/2010/wordml" xmlns:w15="http://schemas.microsoft.com/office/word/2012/wordml" xmlns:w16cex="http://schemas.microsoft.com/office/word/2018/wordml/cex" xmlns:w16cid="http://schemas.microsoft.com/office/word/2016/wordml/cid" xmlns:w16="http://schemas.microsoft.com/office/word/2018/wordml" xmlns:w16sdtdh="http://schemas.microsoft.com/office/word/2020/wordml/sdtdatahash" xmlns:w16se="http://schemas.microsoft.com/office/word/2015/wordml/symex" xmlns:wpg="http://schemas.microsoft.com/office/word/2010/wordprocessingGroup" xmlns:wpi="http://schemas.microsoft.com/office/word/2010/wordprocessingInk" xmlns:wne="http://schemas.microsoft.com/office/word/2006/wordml" xmlns:wps="http://schemas.microsoft.com/office/word/2010/wordprocessingShape" mc:Ignorable="w14 w15 w16se w16cid w16 w16cex w16sdtdh wp14">
+<w:hdr xmlns:wpc="http://schemas.microsoft.com/office/word/2010/wordprocessingCanvas" xmlns:cx="http://schemas.microsoft.com/office/drawing/2014/chartex" xmlns:cx1="http://schemas.microsoft.com/office/drawing/2015/9/8/chartex" xmlns:cx2="http://schemas.microsoft.com/office/drawing/2015/10/21/chartex" xmlns:cx3="http://schemas.microsoft.com/office/drawing/2016/5/9/chartex" xmlns:cx4="http://schemas.microsoft.com/office/drawing/2016/5/10/chartex" xmlns:cx5="http://schemas.microsoft.com/office/drawing/2016/5/11/chartex" xmlns:cx6="http://schemas.microsoft.com/office/drawing/2016/5/12/chartex" xmlns:cx7="http://schemas.microsoft.com/office/drawing/2016/5/13/chartex" xmlns:cx8="http://schemas.microsoft.com/office/drawing/2016/5/14/chartex" xmlns:mc="http://schemas.openxmlformats.org/markup-compatibility/2006" xmlns:aink="http://schemas.microsoft.com/office/drawing/2016/ink" xmlns:am3d="http://schemas.microsoft.com/office/drawing/2017/model3d" xmlns:o="urn:schemas-microsoft-com:office:office" xmlns:oel="http://schemas.microsoft.com/office/2019/extlst" xmlns:r="http://schemas.openxmlformats.org/officeDocument/2006/relationships" xmlns:m="http://schemas.openxmlformats.org/officeDocument/2006/math" xmlns:v="urn:schemas-microsoft-com:vml" xmlns:wp14="http://schemas.microsoft.com/office/word/2010/wordprocessingDrawing" xmlns:wp="http://schemas.openxmlformats.org/drawingml/2006/wordprocessingDrawing" xmlns:w10="urn:schemas-microsoft-com:office:word" xmlns:w="http://schemas.openxmlformats.org/wordprocessingml/2006/main" xmlns:w14="http://schemas.microsoft.com/office/word/2010/wordml" xmlns:w15="http://schemas.microsoft.com/office/word/2012/wordml" xmlns:w16cex="http://schemas.microsoft.com/office/word/2018/wordml/cex" xmlns:w16cid="http://schemas.microsoft.com/office/word/2016/wordml/cid" xmlns:w16="http://schemas.microsoft.com/office/word/2018/wordml" xmlns:w16du="http://schemas.microsoft.com/office/word/2023/wordml/word16du" xmlns:w16sdtdh="http://schemas.microsoft.com/office/word/2020/wordml/sdtdatahash" xmlns:w16se="http://schemas.microsoft.com/office/word/2015/wordml/symex" xmlns:wpg="http://schemas.microsoft.com/office/word/2010/wordprocessingGroup" xmlns:wpi="http://schemas.microsoft.com/office/word/2010/wordprocessingInk" xmlns:wne="http://schemas.microsoft.com/office/word/2006/wordml" xmlns:wps="http://schemas.microsoft.com/office/word/2010/wordprocessingShape" mc:Ignorable="w14 w15 w16se w16cid w16 w16cex w16sdtdh w16du wp14">
   <w:tbl>
     <w:tblPr>
       <w:tblW w:w="0" w:type="auto"/>
@@ -3360,7 +2569,7 @@
         </w:tcPr>
         <w:p>
           <w:pPr>
-            <w:pStyle w:val="Encabezado"/>
+            <w:pStyle w:val="Header"/>
             <w:ind w:left="-115"/>
           </w:pPr>
         </w:p>
@@ -3371,7 +2580,7 @@
         </w:tcPr>
         <w:p>
           <w:pPr>
-            <w:pStyle w:val="Encabezado"/>
+            <w:pStyle w:val="Header"/>
             <w:jc w:val="center"/>
           </w:pPr>
         </w:p>
@@ -3382,7 +2591,7 @@
         </w:tcPr>
         <w:p>
           <w:pPr>
-            <w:pStyle w:val="Encabezado"/>
+            <w:pStyle w:val="Header"/>
             <w:ind w:right="-115"/>
             <w:jc w:val="right"/>
           </w:pPr>
@@ -3392,14 +2601,14 @@
   </w:tbl>
   <w:p>
     <w:pPr>
-      <w:pStyle w:val="Encabezado"/>
+      <w:pStyle w:val="Header"/>
     </w:pPr>
   </w:p>
 </w:hdr>
 </file>
 
 <file path=word/numbering.xml><?xml version="1.0" encoding="utf-8"?>
-<w:numbering xmlns:wpc="http://schemas.microsoft.com/office/word/2010/wordprocessingCanvas" xmlns:cx="http://schemas.microsoft.com/office/drawing/2014/chartex" xmlns:cx1="http://schemas.microsoft.com/office/drawing/2015/9/8/chartex" xmlns:cx2="http://schemas.microsoft.com/office/drawing/2015/10/21/chartex" xmlns:cx3="http://schemas.microsoft.com/office/drawing/2016/5/9/chartex" xmlns:cx4="http://schemas.microsoft.com/office/drawing/2016/5/10/chartex" xmlns:cx5="http://schemas.microsoft.com/office/drawing/2016/5/11/chartex" xmlns:cx6="http://schemas.microsoft.com/office/drawing/2016/5/12/chartex" xmlns:cx7="http://schemas.microsoft.com/office/drawing/2016/5/13/chartex" xmlns:cx8="http://schemas.microsoft.com/office/drawing/2016/5/14/chartex" xmlns:mc="http://schemas.openxmlformats.org/markup-compatibility/2006" xmlns:aink="http://schemas.microsoft.com/office/drawing/2016/ink" xmlns:am3d="http://schemas.microsoft.com/office/drawing/2017/model3d" xmlns:o="urn:schemas-microsoft-com:office:office" xmlns:r="http://schemas.openxmlformats.org/officeDocument/2006/relationships" xmlns:m="http://schemas.openxmlformats.org/officeDocument/2006/math" xmlns:v="urn:schemas-microsoft-com:vml" xmlns:wp14="http://schemas.microsoft.com/office/word/2010/wordprocessingDrawing" xmlns:wp="http://schemas.openxmlformats.org/drawingml/2006/wordprocessingDrawing" xmlns:w10="urn:schemas-microsoft-com:office:word" xmlns:w="http://schemas.openxmlformats.org/wordprocessingml/2006/main" xmlns:w14="http://schemas.microsoft.com/office/word/2010/wordml" xmlns:w15="http://schemas.microsoft.com/office/word/2012/wordml" xmlns:w16cex="http://schemas.microsoft.com/office/word/2018/wordml/cex" xmlns:w16cid="http://schemas.microsoft.com/office/word/2016/wordml/cid" xmlns:w16="http://schemas.microsoft.com/office/word/2018/wordml" xmlns:w16sdtdh="http://schemas.microsoft.com/office/word/2020/wordml/sdtdatahash" xmlns:w16se="http://schemas.microsoft.com/office/word/2015/wordml/symex" xmlns:wpg="http://schemas.microsoft.com/office/word/2010/wordprocessingGroup" xmlns:wpi="http://schemas.microsoft.com/office/word/2010/wordprocessingInk" xmlns:wne="http://schemas.microsoft.com/office/word/2006/wordml" xmlns:wps="http://schemas.microsoft.com/office/word/2010/wordprocessingShape" mc:Ignorable="w14 w15 w16se w16cid w16 w16cex w16sdtdh wp14">
+<w:numbering xmlns:wpc="http://schemas.microsoft.com/office/word/2010/wordprocessingCanvas" xmlns:cx="http://schemas.microsoft.com/office/drawing/2014/chartex" xmlns:cx1="http://schemas.microsoft.com/office/drawing/2015/9/8/chartex" xmlns:cx2="http://schemas.microsoft.com/office/drawing/2015/10/21/chartex" xmlns:cx3="http://schemas.microsoft.com/office/drawing/2016/5/9/chartex" xmlns:cx4="http://schemas.microsoft.com/office/drawing/2016/5/10/chartex" xmlns:cx5="http://schemas.microsoft.com/office/drawing/2016/5/11/chartex" xmlns:cx6="http://schemas.microsoft.com/office/drawing/2016/5/12/chartex" xmlns:cx7="http://schemas.microsoft.com/office/drawing/2016/5/13/chartex" xmlns:cx8="http://schemas.microsoft.com/office/drawing/2016/5/14/chartex" xmlns:mc="http://schemas.openxmlformats.org/markup-compatibility/2006" xmlns:aink="http://schemas.microsoft.com/office/drawing/2016/ink" xmlns:am3d="http://schemas.microsoft.com/office/drawing/2017/model3d" xmlns:o="urn:schemas-microsoft-com:office:office" xmlns:oel="http://schemas.microsoft.com/office/2019/extlst" xmlns:r="http://schemas.openxmlformats.org/officeDocument/2006/relationships" xmlns:m="http://schemas.openxmlformats.org/officeDocument/2006/math" xmlns:v="urn:schemas-microsoft-com:vml" xmlns:wp14="http://schemas.microsoft.com/office/word/2010/wordprocessingDrawing" xmlns:wp="http://schemas.openxmlformats.org/drawingml/2006/wordprocessingDrawing" xmlns:w10="urn:schemas-microsoft-com:office:word" xmlns:w="http://schemas.openxmlformats.org/wordprocessingml/2006/main" xmlns:w14="http://schemas.microsoft.com/office/word/2010/wordml" xmlns:w15="http://schemas.microsoft.com/office/word/2012/wordml" xmlns:w16cex="http://schemas.microsoft.com/office/word/2018/wordml/cex" xmlns:w16cid="http://schemas.microsoft.com/office/word/2016/wordml/cid" xmlns:w16="http://schemas.microsoft.com/office/word/2018/wordml" xmlns:w16du="http://schemas.microsoft.com/office/word/2023/wordml/word16du" xmlns:w16sdtdh="http://schemas.microsoft.com/office/word/2020/wordml/sdtdatahash" xmlns:w16se="http://schemas.microsoft.com/office/word/2015/wordml/symex" xmlns:wpg="http://schemas.microsoft.com/office/word/2010/wordprocessingGroup" xmlns:wpi="http://schemas.microsoft.com/office/word/2010/wordprocessingInk" xmlns:wne="http://schemas.microsoft.com/office/word/2006/wordml" xmlns:wps="http://schemas.microsoft.com/office/word/2010/wordprocessingShape" mc:Ignorable="w14 w15 w16se w16cid w16 w16cex w16sdtdh w16du wp14">
   <w:abstractNum w:abstractNumId="0" w15:restartNumberingAfterBreak="0">
     <w:nsid w:val="11DE2F59"/>
     <w:multiLevelType w:val="hybridMultilevel"/>
@@ -4630,47 +3839,162 @@
       </w:pPr>
     </w:lvl>
   </w:abstractNum>
-  <w:num w:numId="1">
+  <w:abstractNum w:abstractNumId="12" w15:restartNumberingAfterBreak="0">
+    <w:nsid w:val="61D042C2"/>
+    <w:multiLevelType w:val="hybridMultilevel"/>
+    <w:tmpl w:val="5A2CDDA8"/>
+    <w:lvl w:ilvl="0" w:tplc="9B7EA3E6">
+      <w:numFmt w:val="bullet"/>
+      <w:lvlText w:val="-"/>
+      <w:lvlJc w:val="left"/>
+      <w:pPr>
+        <w:ind w:left="1800" w:hanging="360"/>
+      </w:pPr>
+      <w:rPr>
+        <w:rFonts w:ascii="Times New Roman" w:eastAsiaTheme="minorHAnsi" w:hAnsi="Times New Roman" w:cs="Times New Roman" w:hint="default"/>
+      </w:rPr>
+    </w:lvl>
+    <w:lvl w:ilvl="1" w:tplc="240A0003" w:tentative="1">
+      <w:start w:val="1"/>
+      <w:numFmt w:val="bullet"/>
+      <w:lvlText w:val="o"/>
+      <w:lvlJc w:val="left"/>
+      <w:pPr>
+        <w:ind w:left="2520" w:hanging="360"/>
+      </w:pPr>
+      <w:rPr>
+        <w:rFonts w:ascii="Courier New" w:hAnsi="Courier New" w:cs="Courier New" w:hint="default"/>
+      </w:rPr>
+    </w:lvl>
+    <w:lvl w:ilvl="2" w:tplc="240A0005" w:tentative="1">
+      <w:start w:val="1"/>
+      <w:numFmt w:val="bullet"/>
+      <w:lvlText w:val=""/>
+      <w:lvlJc w:val="left"/>
+      <w:pPr>
+        <w:ind w:left="3240" w:hanging="360"/>
+      </w:pPr>
+      <w:rPr>
+        <w:rFonts w:ascii="Wingdings" w:hAnsi="Wingdings" w:hint="default"/>
+      </w:rPr>
+    </w:lvl>
+    <w:lvl w:ilvl="3" w:tplc="240A0001" w:tentative="1">
+      <w:start w:val="1"/>
+      <w:numFmt w:val="bullet"/>
+      <w:lvlText w:val=""/>
+      <w:lvlJc w:val="left"/>
+      <w:pPr>
+        <w:ind w:left="3960" w:hanging="360"/>
+      </w:pPr>
+      <w:rPr>
+        <w:rFonts w:ascii="Symbol" w:hAnsi="Symbol" w:hint="default"/>
+      </w:rPr>
+    </w:lvl>
+    <w:lvl w:ilvl="4" w:tplc="240A0003" w:tentative="1">
+      <w:start w:val="1"/>
+      <w:numFmt w:val="bullet"/>
+      <w:lvlText w:val="o"/>
+      <w:lvlJc w:val="left"/>
+      <w:pPr>
+        <w:ind w:left="4680" w:hanging="360"/>
+      </w:pPr>
+      <w:rPr>
+        <w:rFonts w:ascii="Courier New" w:hAnsi="Courier New" w:cs="Courier New" w:hint="default"/>
+      </w:rPr>
+    </w:lvl>
+    <w:lvl w:ilvl="5" w:tplc="240A0005" w:tentative="1">
+      <w:start w:val="1"/>
+      <w:numFmt w:val="bullet"/>
+      <w:lvlText w:val=""/>
+      <w:lvlJc w:val="left"/>
+      <w:pPr>
+        <w:ind w:left="5400" w:hanging="360"/>
+      </w:pPr>
+      <w:rPr>
+        <w:rFonts w:ascii="Wingdings" w:hAnsi="Wingdings" w:hint="default"/>
+      </w:rPr>
+    </w:lvl>
+    <w:lvl w:ilvl="6" w:tplc="240A0001" w:tentative="1">
+      <w:start w:val="1"/>
+      <w:numFmt w:val="bullet"/>
+      <w:lvlText w:val=""/>
+      <w:lvlJc w:val="left"/>
+      <w:pPr>
+        <w:ind w:left="6120" w:hanging="360"/>
+      </w:pPr>
+      <w:rPr>
+        <w:rFonts w:ascii="Symbol" w:hAnsi="Symbol" w:hint="default"/>
+      </w:rPr>
+    </w:lvl>
+    <w:lvl w:ilvl="7" w:tplc="240A0003" w:tentative="1">
+      <w:start w:val="1"/>
+      <w:numFmt w:val="bullet"/>
+      <w:lvlText w:val="o"/>
+      <w:lvlJc w:val="left"/>
+      <w:pPr>
+        <w:ind w:left="6840" w:hanging="360"/>
+      </w:pPr>
+      <w:rPr>
+        <w:rFonts w:ascii="Courier New" w:hAnsi="Courier New" w:cs="Courier New" w:hint="default"/>
+      </w:rPr>
+    </w:lvl>
+    <w:lvl w:ilvl="8" w:tplc="240A0005" w:tentative="1">
+      <w:start w:val="1"/>
+      <w:numFmt w:val="bullet"/>
+      <w:lvlText w:val=""/>
+      <w:lvlJc w:val="left"/>
+      <w:pPr>
+        <w:ind w:left="7560" w:hanging="360"/>
+      </w:pPr>
+      <w:rPr>
+        <w:rFonts w:ascii="Wingdings" w:hAnsi="Wingdings" w:hint="default"/>
+      </w:rPr>
+    </w:lvl>
+  </w:abstractNum>
+  <w:num w:numId="1" w16cid:durableId="1016611357">
     <w:abstractNumId w:val="9"/>
   </w:num>
-  <w:num w:numId="2">
+  <w:num w:numId="2" w16cid:durableId="1262763054">
     <w:abstractNumId w:val="11"/>
   </w:num>
-  <w:num w:numId="3">
+  <w:num w:numId="3" w16cid:durableId="1526363402">
     <w:abstractNumId w:val="1"/>
   </w:num>
-  <w:num w:numId="4">
+  <w:num w:numId="4" w16cid:durableId="530997112">
     <w:abstractNumId w:val="0"/>
   </w:num>
-  <w:num w:numId="5">
+  <w:num w:numId="5" w16cid:durableId="974524662">
     <w:abstractNumId w:val="8"/>
   </w:num>
-  <w:num w:numId="6">
+  <w:num w:numId="6" w16cid:durableId="807170395">
     <w:abstractNumId w:val="6"/>
   </w:num>
-  <w:num w:numId="7">
+  <w:num w:numId="7" w16cid:durableId="1975329752">
     <w:abstractNumId w:val="5"/>
   </w:num>
-  <w:num w:numId="8">
+  <w:num w:numId="8" w16cid:durableId="260914632">
     <w:abstractNumId w:val="4"/>
   </w:num>
-  <w:num w:numId="9">
+  <w:num w:numId="9" w16cid:durableId="1257712677">
     <w:abstractNumId w:val="7"/>
   </w:num>
-  <w:num w:numId="10">
+  <w:num w:numId="10" w16cid:durableId="1852523556">
     <w:abstractNumId w:val="10"/>
   </w:num>
-  <w:num w:numId="11">
+  <w:num w:numId="11" w16cid:durableId="158159492">
     <w:abstractNumId w:val="3"/>
   </w:num>
-  <w:num w:numId="12">
+  <w:num w:numId="12" w16cid:durableId="925264002">
     <w:abstractNumId w:val="2"/>
+  </w:num>
+  <w:num w:numId="13" w16cid:durableId="265581157">
+    <w:abstractNumId w:val="12"/>
   </w:num>
 </w:numbering>
 </file>
 
 <file path=word/styles.xml><?xml version="1.0" encoding="utf-8"?>
-<w:styles xmlns:mc="http://schemas.openxmlformats.org/markup-compatibility/2006" xmlns:r="http://schemas.openxmlformats.org/officeDocument/2006/relationships" xmlns:w="http://schemas.openxmlformats.org/wordprocessingml/2006/main" xmlns:w14="http://schemas.microsoft.com/office/word/2010/wordml" xmlns:w15="http://schemas.microsoft.com/office/word/2012/wordml" xmlns:w16cex="http://schemas.microsoft.com/office/word/2018/wordml/cex" xmlns:w16cid="http://schemas.microsoft.com/office/word/2016/wordml/cid" xmlns:w16="http://schemas.microsoft.com/office/word/2018/wordml" xmlns:w16sdtdh="http://schemas.microsoft.com/office/word/2020/wordml/sdtdatahash" xmlns:w16se="http://schemas.microsoft.com/office/word/2015/wordml/symex" mc:Ignorable="w14 w15 w16se w16cid w16 w16cex w16sdtdh">
+<w:styles xmlns:mc="http://schemas.openxmlformats.org/markup-compatibility/2006" xmlns:r="http://schemas.openxmlformats.org/officeDocument/2006/relationships" xmlns:w="http://schemas.openxmlformats.org/wordprocessingml/2006/main" xmlns:w14="http://schemas.microsoft.com/office/word/2010/wordml" xmlns:w15="http://schemas.microsoft.com/office/word/2012/wordml" xmlns:w16cex="http://schemas.microsoft.com/office/word/2018/wordml/cex" xmlns:w16cid="http://schemas.microsoft.com/office/word/2016/wordml/cid" xmlns:w16="http://schemas.microsoft.com/office/word/2018/wordml" xmlns:w16du="http://schemas.microsoft.com/office/word/2023/wordml/word16du" xmlns:w16sdtdh="http://schemas.microsoft.com/office/word/2020/wordml/sdtdatahash" xmlns:w16se="http://schemas.microsoft.com/office/word/2015/wordml/symex" mc:Ignorable="w14 w15 w16se w16cid w16 w16cex w16sdtdh w16du">
   <w:docDefaults>
     <w:rPrDefault>
       <w:rPr>
@@ -5077,11 +4401,11 @@
       <w:sz w:val="22"/>
     </w:rPr>
   </w:style>
-  <w:style w:type="paragraph" w:styleId="Ttulo1">
+  <w:style w:type="paragraph" w:styleId="Heading1">
     <w:name w:val="heading 1"/>
     <w:basedOn w:val="Normal"/>
     <w:next w:val="Normal"/>
-    <w:link w:val="Ttulo1Car"/>
+    <w:link w:val="Heading1Char"/>
     <w:uiPriority w:val="9"/>
     <w:qFormat/>
     <w:rsid w:val="000A6BB2"/>
@@ -5098,15 +4422,15 @@
       <w:szCs w:val="32"/>
     </w:rPr>
   </w:style>
-  <w:style w:type="paragraph" w:styleId="Ttulo2">
+  <w:style w:type="paragraph" w:styleId="Heading2">
     <w:name w:val="heading 2"/>
     <w:basedOn w:val="Normal"/>
     <w:next w:val="Normal"/>
-    <w:link w:val="Ttulo2Car"/>
+    <w:link w:val="Heading2Char"/>
     <w:uiPriority w:val="9"/>
     <w:unhideWhenUsed/>
     <w:qFormat/>
-    <w:rsid w:val="00242909"/>
+    <w:rsid w:val="00882C80"/>
     <w:pPr>
       <w:keepNext/>
       <w:keepLines/>
@@ -5116,17 +4440,16 @@
     <w:rPr>
       <w:rFonts w:eastAsiaTheme="majorEastAsia" w:cstheme="majorBidi"/>
       <w:b/>
-      <w:color w:val="0F4761" w:themeColor="accent1" w:themeShade="BF"/>
       <w:szCs w:val="26"/>
     </w:rPr>
   </w:style>
-  <w:style w:type="character" w:default="1" w:styleId="Fuentedeprrafopredeter">
+  <w:style w:type="character" w:default="1" w:styleId="DefaultParagraphFont">
     <w:name w:val="Default Paragraph Font"/>
     <w:uiPriority w:val="1"/>
     <w:semiHidden/>
     <w:unhideWhenUsed/>
   </w:style>
-  <w:style w:type="table" w:default="1" w:styleId="Tablanormal">
+  <w:style w:type="table" w:default="1" w:styleId="TableNormal">
     <w:name w:val="Normal Table"/>
     <w:uiPriority w:val="99"/>
     <w:semiHidden/>
@@ -5141,13 +4464,13 @@
       </w:tblCellMar>
     </w:tblPr>
   </w:style>
-  <w:style w:type="numbering" w:default="1" w:styleId="Sinlista">
+  <w:style w:type="numbering" w:default="1" w:styleId="NoList">
     <w:name w:val="No List"/>
     <w:uiPriority w:val="99"/>
     <w:semiHidden/>
     <w:unhideWhenUsed/>
   </w:style>
-  <w:style w:type="paragraph" w:styleId="Prrafodelista">
+  <w:style w:type="paragraph" w:styleId="ListParagraph">
     <w:name w:val="List Paragraph"/>
     <w:basedOn w:val="Normal"/>
     <w:uiPriority w:val="34"/>
@@ -5156,9 +4479,9 @@
       <w:contextualSpacing/>
     </w:pPr>
   </w:style>
-  <w:style w:type="table" w:styleId="Tablaconcuadrcula">
+  <w:style w:type="table" w:styleId="TableGrid">
     <w:name w:val="Table Grid"/>
-    <w:basedOn w:val="Tablanormal"/>
+    <w:basedOn w:val="TableNormal"/>
     <w:uiPriority w:val="59"/>
     <w:rsid w:val="00FB4123"/>
     <w:pPr>
@@ -5175,16 +4498,16 @@
       </w:tblBorders>
     </w:tblPr>
   </w:style>
-  <w:style w:type="character" w:customStyle="1" w:styleId="EncabezadoCar">
-    <w:name w:val="Encabezado Car"/>
-    <w:basedOn w:val="Fuentedeprrafopredeter"/>
-    <w:link w:val="Encabezado"/>
+  <w:style w:type="character" w:customStyle="1" w:styleId="HeaderChar">
+    <w:name w:val="Header Char"/>
+    <w:basedOn w:val="DefaultParagraphFont"/>
+    <w:link w:val="Header"/>
     <w:uiPriority w:val="99"/>
   </w:style>
-  <w:style w:type="paragraph" w:styleId="Encabezado">
+  <w:style w:type="paragraph" w:styleId="Header">
     <w:name w:val="header"/>
     <w:basedOn w:val="Normal"/>
-    <w:link w:val="EncabezadoCar"/>
+    <w:link w:val="HeaderChar"/>
     <w:uiPriority w:val="99"/>
     <w:unhideWhenUsed/>
     <w:pPr>
@@ -5195,16 +4518,16 @@
       <w:spacing w:after="0" w:line="240" w:lineRule="auto"/>
     </w:pPr>
   </w:style>
-  <w:style w:type="character" w:customStyle="1" w:styleId="PiedepginaCar">
-    <w:name w:val="Pie de página Car"/>
-    <w:basedOn w:val="Fuentedeprrafopredeter"/>
-    <w:link w:val="Piedepgina"/>
+  <w:style w:type="character" w:customStyle="1" w:styleId="FooterChar">
+    <w:name w:val="Footer Char"/>
+    <w:basedOn w:val="DefaultParagraphFont"/>
+    <w:link w:val="Footer"/>
     <w:uiPriority w:val="99"/>
   </w:style>
-  <w:style w:type="paragraph" w:styleId="Piedepgina">
+  <w:style w:type="paragraph" w:styleId="Footer">
     <w:name w:val="footer"/>
     <w:basedOn w:val="Normal"/>
-    <w:link w:val="PiedepginaCar"/>
+    <w:link w:val="FooterChar"/>
     <w:uiPriority w:val="99"/>
     <w:unhideWhenUsed/>
     <w:pPr>
@@ -5215,10 +4538,10 @@
       <w:spacing w:after="0" w:line="240" w:lineRule="auto"/>
     </w:pPr>
   </w:style>
-  <w:style w:type="paragraph" w:styleId="Textocomentario">
+  <w:style w:type="paragraph" w:styleId="CommentText">
     <w:name w:val="annotation text"/>
     <w:basedOn w:val="Normal"/>
-    <w:link w:val="TextocomentarioCar"/>
+    <w:link w:val="CommentTextChar"/>
     <w:uiPriority w:val="99"/>
     <w:semiHidden/>
     <w:unhideWhenUsed/>
@@ -5230,10 +4553,10 @@
       <w:szCs w:val="20"/>
     </w:rPr>
   </w:style>
-  <w:style w:type="character" w:customStyle="1" w:styleId="TextocomentarioCar">
-    <w:name w:val="Texto comentario Car"/>
-    <w:basedOn w:val="Fuentedeprrafopredeter"/>
-    <w:link w:val="Textocomentario"/>
+  <w:style w:type="character" w:customStyle="1" w:styleId="CommentTextChar">
+    <w:name w:val="Comment Text Char"/>
+    <w:basedOn w:val="DefaultParagraphFont"/>
+    <w:link w:val="CommentText"/>
     <w:uiPriority w:val="99"/>
     <w:semiHidden/>
     <w:rPr>
@@ -5241,9 +4564,9 @@
       <w:szCs w:val="20"/>
     </w:rPr>
   </w:style>
-  <w:style w:type="character" w:styleId="Refdecomentario">
+  <w:style w:type="character" w:styleId="CommentReference">
     <w:name w:val="annotation reference"/>
-    <w:basedOn w:val="Fuentedeprrafopredeter"/>
+    <w:basedOn w:val="DefaultParagraphFont"/>
     <w:uiPriority w:val="99"/>
     <w:semiHidden/>
     <w:unhideWhenUsed/>
@@ -5266,18 +4589,18 @@
   </w:style>
   <w:style w:type="character" w:customStyle="1" w:styleId="eop">
     <w:name w:val="eop"/>
-    <w:basedOn w:val="Fuentedeprrafopredeter"/>
+    <w:basedOn w:val="DefaultParagraphFont"/>
     <w:rsid w:val="00D13229"/>
   </w:style>
   <w:style w:type="character" w:customStyle="1" w:styleId="normaltextrun">
     <w:name w:val="normaltextrun"/>
-    <w:basedOn w:val="Fuentedeprrafopredeter"/>
+    <w:basedOn w:val="DefaultParagraphFont"/>
     <w:rsid w:val="00D13229"/>
   </w:style>
-  <w:style w:type="character" w:customStyle="1" w:styleId="Ttulo1Car">
-    <w:name w:val="Título 1 Car"/>
-    <w:basedOn w:val="Fuentedeprrafopredeter"/>
-    <w:link w:val="Ttulo1"/>
+  <w:style w:type="character" w:customStyle="1" w:styleId="Heading1Char">
+    <w:name w:val="Heading 1 Char"/>
+    <w:basedOn w:val="DefaultParagraphFont"/>
+    <w:link w:val="Heading1"/>
     <w:uiPriority w:val="9"/>
     <w:rsid w:val="000A6BB2"/>
     <w:rPr>
@@ -5288,9 +4611,9 @@
       <w:szCs w:val="32"/>
     </w:rPr>
   </w:style>
-  <w:style w:type="paragraph" w:styleId="TtuloTDC">
+  <w:style w:type="paragraph" w:styleId="TOCHeading">
     <w:name w:val="TOC Heading"/>
-    <w:basedOn w:val="Ttulo1"/>
+    <w:basedOn w:val="Heading1"/>
     <w:next w:val="Normal"/>
     <w:uiPriority w:val="39"/>
     <w:unhideWhenUsed/>
@@ -5304,7 +4627,7 @@
       <w:lang w:val="es-CO" w:eastAsia="es-CO"/>
     </w:rPr>
   </w:style>
-  <w:style w:type="paragraph" w:styleId="TDC1">
+  <w:style w:type="paragraph" w:styleId="TOC1">
     <w:name w:val="toc 1"/>
     <w:basedOn w:val="Normal"/>
     <w:next w:val="Normal"/>
@@ -5316,9 +4639,9 @@
       <w:spacing w:after="100"/>
     </w:pPr>
   </w:style>
-  <w:style w:type="character" w:styleId="Hipervnculo">
+  <w:style w:type="character" w:styleId="Hyperlink">
     <w:name w:val="Hyperlink"/>
-    <w:basedOn w:val="Fuentedeprrafopredeter"/>
+    <w:basedOn w:val="DefaultParagraphFont"/>
     <w:uiPriority w:val="99"/>
     <w:unhideWhenUsed/>
     <w:rsid w:val="00E029D0"/>
@@ -5327,21 +4650,20 @@
       <w:u w:val="single"/>
     </w:rPr>
   </w:style>
-  <w:style w:type="character" w:customStyle="1" w:styleId="Ttulo2Car">
-    <w:name w:val="Título 2 Car"/>
-    <w:basedOn w:val="Fuentedeprrafopredeter"/>
-    <w:link w:val="Ttulo2"/>
+  <w:style w:type="character" w:customStyle="1" w:styleId="Heading2Char">
+    <w:name w:val="Heading 2 Char"/>
+    <w:basedOn w:val="DefaultParagraphFont"/>
+    <w:link w:val="Heading2"/>
     <w:uiPriority w:val="9"/>
-    <w:rsid w:val="00242909"/>
+    <w:rsid w:val="00882C80"/>
     <w:rPr>
       <w:rFonts w:ascii="Times New Roman" w:eastAsiaTheme="majorEastAsia" w:hAnsi="Times New Roman" w:cstheme="majorBidi"/>
       <w:b/>
-      <w:color w:val="0F4761" w:themeColor="accent1" w:themeShade="BF"/>
       <w:sz w:val="22"/>
       <w:szCs w:val="26"/>
     </w:rPr>
   </w:style>
-  <w:style w:type="paragraph" w:styleId="TDC2">
+  <w:style w:type="paragraph" w:styleId="TOC2">
     <w:name w:val="toc 2"/>
     <w:basedOn w:val="Normal"/>
     <w:next w:val="Normal"/>
@@ -5619,6 +4941,19 @@
 </file>
 
 <file path=customXml/item1.xml><?xml version="1.0" encoding="utf-8"?>
+<b:Sources xmlns:b="http://schemas.openxmlformats.org/officeDocument/2006/bibliography" xmlns="http://schemas.openxmlformats.org/officeDocument/2006/bibliography" SelectedStyle="\APASixthEditionOfficeOnline.xsl" StyleName="APA" Version="6"/>
+</file>
+
+<file path=customXml/item2.xml><?xml version="1.0" encoding="utf-8"?>
+<?mso-contentType ?>
+<FormTemplates xmlns="http://schemas.microsoft.com/sharepoint/v3/contenttype/forms">
+  <Display>DocumentLibraryForm</Display>
+  <Edit>DocumentLibraryForm</Edit>
+  <New>DocumentLibraryForm</New>
+</FormTemplates>
+</file>
+
+<file path=customXml/item3.xml><?xml version="1.0" encoding="utf-8"?>
 <ct:contentTypeSchema xmlns:ct="http://schemas.microsoft.com/office/2006/metadata/contentType" xmlns:ma="http://schemas.microsoft.com/office/2006/metadata/properties/metaAttributes" ct:_="" ma:_="" ma:contentTypeName="Documento" ma:contentTypeID="0x0101007D41B325DD1E174B9FFF080EECB01F38" ma:contentTypeVersion="9" ma:contentTypeDescription="Crear nuevo documento." ma:contentTypeScope="" ma:versionID="cdfc7cbb7965668695f5af51d321c27b">
   <xsd:schema xmlns:xsd="http://www.w3.org/2001/XMLSchema" xmlns:xs="http://www.w3.org/2001/XMLSchema" xmlns:p="http://schemas.microsoft.com/office/2006/metadata/properties" xmlns:ns3="91e51266-04f5-454d-ad5b-bd0265796799" xmlns:ns4="eace225e-dce8-42bd-9f0c-9dee18c01b71" targetNamespace="http://schemas.microsoft.com/office/2006/metadata/properties" ma:root="true" ma:fieldsID="d2900a167856919df09e867058367929" ns3:_="" ns4:_="">
     <xsd:import namespace="91e51266-04f5-454d-ad5b-bd0265796799"/>
@@ -5813,7 +5148,7 @@
 </ct:contentTypeSchema>
 </file>
 
-<file path=customXml/item2.xml><?xml version="1.0" encoding="utf-8"?>
+<file path=customXml/item4.xml><?xml version="1.0" encoding="utf-8"?>
 <p:properties xmlns:p="http://schemas.microsoft.com/office/2006/metadata/properties" xmlns:xsi="http://www.w3.org/2001/XMLSchema-instance" xmlns:pc="http://schemas.microsoft.com/office/infopath/2007/PartnerControls">
   <documentManagement>
     <_activity xmlns="91e51266-04f5-454d-ad5b-bd0265796799" xsi:nil="true"/>
@@ -5821,20 +5156,23 @@
 </p:properties>
 </file>
 
-<file path=customXml/item3.xml><?xml version="1.0" encoding="utf-8"?>
-<b:Sources xmlns:b="http://schemas.openxmlformats.org/officeDocument/2006/bibliography" xmlns="http://schemas.openxmlformats.org/officeDocument/2006/bibliography" SelectedStyle="\APASixthEditionOfficeOnline.xsl" StyleName="APA" Version="6"/>
+<file path=customXml/itemProps1.xml><?xml version="1.0" encoding="utf-8"?>
+<ds:datastoreItem xmlns:ds="http://schemas.openxmlformats.org/officeDocument/2006/customXml" ds:itemID="{0F39276C-EE14-4C35-A06A-0CE05D31B2B3}">
+  <ds:schemaRefs>
+    <ds:schemaRef ds:uri="http://schemas.openxmlformats.org/officeDocument/2006/bibliography"/>
+  </ds:schemaRefs>
+</ds:datastoreItem>
 </file>
 
-<file path=customXml/item4.xml><?xml version="1.0" encoding="utf-8"?>
-<?mso-contentType ?>
-<FormTemplates xmlns="http://schemas.microsoft.com/sharepoint/v3/contenttype/forms">
-  <Display>DocumentLibraryForm</Display>
-  <Edit>DocumentLibraryForm</Edit>
-  <New>DocumentLibraryForm</New>
-</FormTemplates>
+<file path=customXml/itemProps2.xml><?xml version="1.0" encoding="utf-8"?>
+<ds:datastoreItem xmlns:ds="http://schemas.openxmlformats.org/officeDocument/2006/customXml" ds:itemID="{6D804773-77CF-4E2D-B65E-7EFB246D9639}">
+  <ds:schemaRefs>
+    <ds:schemaRef ds:uri="http://schemas.microsoft.com/sharepoint/v3/contenttype/forms"/>
+  </ds:schemaRefs>
+</ds:datastoreItem>
 </file>
 
-<file path=customXml/itemProps1.xml><?xml version="1.0" encoding="utf-8"?>
+<file path=customXml/itemProps3.xml><?xml version="1.0" encoding="utf-8"?>
 <ds:datastoreItem xmlns:ds="http://schemas.openxmlformats.org/officeDocument/2006/customXml" ds:itemID="{CAA36E99-5679-46EB-B423-B2F4156F7F1F}">
   <ds:schemaRefs>
     <ds:schemaRef ds:uri="http://schemas.microsoft.com/office/2006/metadata/contentType"/>
@@ -5853,7 +5191,7 @@
 </ds:datastoreItem>
 </file>
 
-<file path=customXml/itemProps2.xml><?xml version="1.0" encoding="utf-8"?>
+<file path=customXml/itemProps4.xml><?xml version="1.0" encoding="utf-8"?>
 <ds:datastoreItem xmlns:ds="http://schemas.openxmlformats.org/officeDocument/2006/customXml" ds:itemID="{46BF42D0-04F7-4B08-BACA-AE9476F4710E}">
   <ds:schemaRefs>
     <ds:schemaRef ds:uri="http://schemas.microsoft.com/office/2006/metadata/properties"/>
@@ -5861,20 +5199,4 @@
     <ds:schemaRef ds:uri="91e51266-04f5-454d-ad5b-bd0265796799"/>
   </ds:schemaRefs>
 </ds:datastoreItem>
-</file>
-
-<file path=customXml/itemProps3.xml><?xml version="1.0" encoding="utf-8"?>
-<ds:datastoreItem xmlns:ds="http://schemas.openxmlformats.org/officeDocument/2006/customXml" ds:itemID="{0F39276C-EE14-4C35-A06A-0CE05D31B2B3}">
-  <ds:schemaRefs>
-    <ds:schemaRef ds:uri="http://schemas.openxmlformats.org/officeDocument/2006/bibliography"/>
-  </ds:schemaRefs>
-</ds:datastoreItem>
-</file>
-
-<file path=customXml/itemProps4.xml><?xml version="1.0" encoding="utf-8"?>
-<ds:datastoreItem xmlns:ds="http://schemas.openxmlformats.org/officeDocument/2006/customXml" ds:itemID="{6D804773-77CF-4E2D-B65E-7EFB246D9639}">
-  <ds:schemaRefs>
-    <ds:schemaRef ds:uri="http://schemas.microsoft.com/sharepoint/v3/contenttype/forms"/>
-  </ds:schemaRefs>
-</ds:datastoreItem>
 </file>
</xml_diff>